<commit_message>
Updated Client Interaction Report
</commit_message>
<xml_diff>
--- a/Client Interaction Report Set/Client Interaction Report.docx
+++ b/Client Interaction Report Set/Client Interaction Report.docx
@@ -33,7 +33,7 @@
             <w:tblLook w:val="04A0" w:firstRow="1" w:lastRow="0" w:firstColumn="1" w:lastColumn="0" w:noHBand="0" w:noVBand="1"/>
           </w:tblPr>
           <w:tblGrid>
-            <w:gridCol w:w="7398"/>
+            <w:gridCol w:w="7220"/>
           </w:tblGrid>
           <w:tr>
             <w:tc>
@@ -62,6 +62,7 @@
                   <w:dataBinding w:prefixMappings="xmlns:ns0='http://schemas.openxmlformats.org/package/2006/metadata/core-properties' xmlns:ns1='http://purl.org/dc/elements/1.1/'" w:xpath="/ns0:coreProperties[1]/ns1:creator[1]" w:storeItemID="{6C3C8BC8-F283-45AE-878A-BAB7291924A1}"/>
                   <w:text/>
                 </w:sdtPr>
+                <w:sdtEndPr/>
                 <w:sdtContent>
                   <w:p>
                     <w:pPr>
@@ -107,6 +108,7 @@
                     <w:calendar w:val="gregorian"/>
                   </w:date>
                 </w:sdtPr>
+                <w:sdtEndPr/>
                 <w:sdtContent>
                   <w:p>
                     <w:pPr>
@@ -156,7 +158,7 @@
             <w:tblLook w:val="04A0" w:firstRow="1" w:lastRow="0" w:firstColumn="1" w:lastColumn="0" w:noHBand="0" w:noVBand="1"/>
           </w:tblPr>
           <w:tblGrid>
-            <w:gridCol w:w="7672"/>
+            <w:gridCol w:w="7476"/>
           </w:tblGrid>
           <w:tr>
             <w:sdt>
@@ -175,6 +177,7 @@
                 <w:dataBinding w:prefixMappings="xmlns:ns0='http://schemas.openxmlformats.org/officeDocument/2006/extended-properties'" w:xpath="/ns0:Properties[1]/ns0:Company[1]" w:storeItemID="{6668398D-A668-4E3E-A5EB-62B293D839F1}"/>
                 <w:text/>
               </w:sdtPr>
+              <w:sdtEndPr/>
               <w:sdtContent>
                 <w:tc>
                   <w:tcPr>
@@ -230,6 +233,7 @@
                   <w:dataBinding w:prefixMappings="xmlns:ns0='http://schemas.openxmlformats.org/package/2006/metadata/core-properties' xmlns:ns1='http://purl.org/dc/elements/1.1/'" w:xpath="/ns0:coreProperties[1]/ns1:title[1]" w:storeItemID="{6C3C8BC8-F283-45AE-878A-BAB7291924A1}"/>
                   <w:text/>
                 </w:sdtPr>
+                <w:sdtEndPr/>
                 <w:sdtContent>
                   <w:p>
                     <w:pPr>
@@ -273,6 +277,7 @@
                 <w:dataBinding w:prefixMappings="xmlns:ns0='http://schemas.openxmlformats.org/package/2006/metadata/core-properties' xmlns:ns1='http://purl.org/dc/elements/1.1/'" w:xpath="/ns0:coreProperties[1]/ns1:subject[1]" w:storeItemID="{6C3C8BC8-F283-45AE-878A-BAB7291924A1}"/>
                 <w:text/>
               </w:sdtPr>
+              <w:sdtEndPr/>
               <w:sdtContent>
                 <w:tc>
                   <w:tcPr>
@@ -325,16 +330,16 @@
             <mc:AlternateContent>
               <mc:Choice Requires="wps">
                 <w:drawing>
-                  <wp:anchor distT="45720" distB="45720" distL="114300" distR="114300" simplePos="0" relativeHeight="251661824" behindDoc="0" locked="0" layoutInCell="1" allowOverlap="1" wp14:anchorId="1C8B8459" wp14:editId="2F61102B">
+                  <wp:anchor distT="45720" distB="45720" distL="114300" distR="114300" simplePos="0" relativeHeight="251661824" behindDoc="0" locked="0" layoutInCell="1" allowOverlap="1" wp14:anchorId="1C8B8459" wp14:editId="56F8DB84">
                     <wp:simplePos x="0" y="0"/>
                     <wp:positionH relativeFrom="column">
                       <wp:posOffset>552450</wp:posOffset>
                     </wp:positionH>
                     <wp:positionV relativeFrom="paragraph">
-                      <wp:posOffset>3139440</wp:posOffset>
+                      <wp:posOffset>3136265</wp:posOffset>
                     </wp:positionV>
-                    <wp:extent cx="4981575" cy="1404620"/>
-                    <wp:effectExtent l="0" t="0" r="9525" b="1270"/>
+                    <wp:extent cx="5638800" cy="1404620"/>
+                    <wp:effectExtent l="0" t="0" r="0" b="0"/>
                     <wp:wrapSquare wrapText="bothSides"/>
                     <wp:docPr id="217" name="Text Box 2"/>
                     <wp:cNvGraphicFramePr>
@@ -349,7 +354,7 @@
                           <wps:spPr bwMode="auto">
                             <a:xfrm>
                               <a:off x="0" y="0"/>
-                              <a:ext cx="4981575" cy="1404620"/>
+                              <a:ext cx="5638800" cy="1404620"/>
                             </a:xfrm>
                             <a:prstGeom prst="rect">
                               <a:avLst/>
@@ -389,9 +394,9 @@
                                   <w:tblLook w:val="04A0" w:firstRow="1" w:lastRow="0" w:firstColumn="1" w:lastColumn="0" w:noHBand="0" w:noVBand="1"/>
                                 </w:tblPr>
                                 <w:tblGrid>
-                                  <w:gridCol w:w="3458"/>
-                                  <w:gridCol w:w="309"/>
-                                  <w:gridCol w:w="3236"/>
+                                  <w:gridCol w:w="3565"/>
+                                  <w:gridCol w:w="432"/>
+                                  <w:gridCol w:w="3394"/>
                                 </w:tblGrid>
                                 <w:tr>
                                   <w:trPr>
@@ -399,7 +404,7 @@
                                   </w:trPr>
                                   <w:tc>
                                     <w:tcPr>
-                                      <w:tcW w:w="3458" w:type="dxa"/>
+                                      <w:tcW w:w="3565" w:type="dxa"/>
                                     </w:tcPr>
                                     <w:p>
                                       <w:pPr>
@@ -408,8 +413,6 @@
                                           <w:rFonts w:asciiTheme="majorHAnsi" w:hAnsiTheme="majorHAnsi"/>
                                           <w:b/>
                                           <w:bCs/>
-                                          <w:sz w:val="32"/>
-                                          <w:szCs w:val="32"/>
                                         </w:rPr>
                                       </w:pPr>
                                       <w:r>
@@ -417,8 +420,6 @@
                                           <w:rFonts w:asciiTheme="majorHAnsi" w:hAnsiTheme="majorHAnsi"/>
                                           <w:b/>
                                           <w:bCs/>
-                                          <w:sz w:val="32"/>
-                                          <w:szCs w:val="32"/>
                                         </w:rPr>
                                         <w:t>Team Member</w:t>
                                       </w:r>
@@ -426,7 +427,7 @@
                                   </w:tc>
                                   <w:tc>
                                     <w:tcPr>
-                                      <w:tcW w:w="288" w:type="dxa"/>
+                                      <w:tcW w:w="432" w:type="dxa"/>
                                     </w:tcPr>
                                     <w:p>
                                       <w:pPr>
@@ -435,15 +436,13 @@
                                           <w:rFonts w:asciiTheme="majorHAnsi" w:hAnsiTheme="majorHAnsi"/>
                                           <w:b/>
                                           <w:bCs/>
-                                          <w:sz w:val="32"/>
-                                          <w:szCs w:val="32"/>
                                         </w:rPr>
                                       </w:pPr>
                                     </w:p>
                                   </w:tc>
                                   <w:tc>
                                     <w:tcPr>
-                                      <w:tcW w:w="3236" w:type="dxa"/>
+                                      <w:tcW w:w="3394" w:type="dxa"/>
                                     </w:tcPr>
                                     <w:p>
                                       <w:pPr>
@@ -451,8 +450,6 @@
                                           <w:rFonts w:asciiTheme="majorHAnsi" w:hAnsiTheme="majorHAnsi"/>
                                           <w:b/>
                                           <w:bCs/>
-                                          <w:sz w:val="32"/>
-                                          <w:szCs w:val="32"/>
                                         </w:rPr>
                                       </w:pPr>
                                       <w:r>
@@ -460,8 +457,6 @@
                                           <w:rFonts w:asciiTheme="majorHAnsi" w:hAnsiTheme="majorHAnsi"/>
                                           <w:b/>
                                           <w:bCs/>
-                                          <w:sz w:val="32"/>
-                                          <w:szCs w:val="32"/>
                                         </w:rPr>
                                         <w:t>Project Role</w:t>
                                       </w:r>
@@ -474,7 +469,7 @@
                                   </w:trPr>
                                   <w:tc>
                                     <w:tcPr>
-                                      <w:tcW w:w="3458" w:type="dxa"/>
+                                      <w:tcW w:w="3565" w:type="dxa"/>
                                     </w:tcPr>
                                     <w:p>
                                       <w:pPr>
@@ -482,16 +477,12 @@
                                         <w:rPr>
                                           <w:rFonts w:asciiTheme="majorHAnsi" w:hAnsiTheme="majorHAnsi"/>
                                           <w:bCs/>
-                                          <w:sz w:val="28"/>
-                                          <w:szCs w:val="28"/>
                                         </w:rPr>
                                       </w:pPr>
                                       <w:r>
                                         <w:rPr>
                                           <w:rFonts w:asciiTheme="majorHAnsi" w:hAnsiTheme="majorHAnsi"/>
                                           <w:bCs/>
-                                          <w:sz w:val="28"/>
-                                          <w:szCs w:val="28"/>
                                         </w:rPr>
                                         <w:t>Andrew Borba</w:t>
                                       </w:r>
@@ -499,7 +490,7 @@
                                   </w:tc>
                                   <w:tc>
                                     <w:tcPr>
-                                      <w:tcW w:w="288" w:type="dxa"/>
+                                      <w:tcW w:w="432" w:type="dxa"/>
                                     </w:tcPr>
                                     <w:p>
                                       <w:pPr>
@@ -507,16 +498,12 @@
                                         <w:rPr>
                                           <w:rFonts w:asciiTheme="majorHAnsi" w:hAnsiTheme="majorHAnsi"/>
                                           <w:bCs/>
-                                          <w:sz w:val="28"/>
-                                          <w:szCs w:val="28"/>
                                         </w:rPr>
                                       </w:pPr>
                                       <w:r>
                                         <w:rPr>
                                           <w:rFonts w:asciiTheme="majorHAnsi" w:hAnsiTheme="majorHAnsi"/>
                                           <w:bCs/>
-                                          <w:sz w:val="28"/>
-                                          <w:szCs w:val="28"/>
                                         </w:rPr>
                                         <w:t>--</w:t>
                                       </w:r>
@@ -524,18 +511,22 @@
                                   </w:tc>
                                   <w:tc>
                                     <w:tcPr>
-                                      <w:tcW w:w="3236" w:type="dxa"/>
+                                      <w:tcW w:w="3394" w:type="dxa"/>
                                     </w:tcPr>
                                     <w:p>
                                       <w:pPr>
-                                        <w:jc w:val="center"/>
                                         <w:rPr>
                                           <w:rFonts w:asciiTheme="majorHAnsi" w:hAnsiTheme="majorHAnsi"/>
                                           <w:bCs/>
-                                          <w:sz w:val="28"/>
-                                          <w:szCs w:val="28"/>
                                         </w:rPr>
                                       </w:pPr>
+                                      <w:r>
+                                        <w:rPr>
+                                          <w:rFonts w:asciiTheme="majorHAnsi" w:hAnsiTheme="majorHAnsi"/>
+                                          <w:bCs/>
+                                        </w:rPr>
+                                        <w:t>Prototyper</w:t>
+                                      </w:r>
                                     </w:p>
                                   </w:tc>
                                 </w:tr>
@@ -545,7 +536,7 @@
                                   </w:trPr>
                                   <w:tc>
                                     <w:tcPr>
-                                      <w:tcW w:w="3458" w:type="dxa"/>
+                                      <w:tcW w:w="3565" w:type="dxa"/>
                                     </w:tcPr>
                                     <w:p>
                                       <w:pPr>
@@ -553,16 +544,12 @@
                                         <w:rPr>
                                           <w:rFonts w:asciiTheme="majorHAnsi" w:hAnsiTheme="majorHAnsi"/>
                                           <w:bCs/>
-                                          <w:sz w:val="28"/>
-                                          <w:szCs w:val="28"/>
                                         </w:rPr>
                                       </w:pPr>
                                       <w:r>
                                         <w:rPr>
                                           <w:rFonts w:asciiTheme="majorHAnsi" w:hAnsiTheme="majorHAnsi"/>
                                           <w:bCs/>
-                                          <w:sz w:val="28"/>
-                                          <w:szCs w:val="28"/>
                                         </w:rPr>
                                         <w:t>Elisabeth Brooks</w:t>
                                       </w:r>
@@ -570,7 +557,7 @@
                                   </w:tc>
                                   <w:tc>
                                     <w:tcPr>
-                                      <w:tcW w:w="288" w:type="dxa"/>
+                                      <w:tcW w:w="432" w:type="dxa"/>
                                     </w:tcPr>
                                     <w:p>
                                       <w:pPr>
@@ -578,16 +565,12 @@
                                         <w:rPr>
                                           <w:rFonts w:asciiTheme="majorHAnsi" w:hAnsiTheme="majorHAnsi"/>
                                           <w:bCs/>
-                                          <w:sz w:val="28"/>
-                                          <w:szCs w:val="28"/>
                                         </w:rPr>
                                       </w:pPr>
                                       <w:r>
                                         <w:rPr>
                                           <w:rFonts w:asciiTheme="majorHAnsi" w:hAnsiTheme="majorHAnsi"/>
                                           <w:bCs/>
-                                          <w:sz w:val="28"/>
-                                          <w:szCs w:val="28"/>
                                         </w:rPr>
                                         <w:t>--</w:t>
                                       </w:r>
@@ -595,17 +578,22 @@
                                   </w:tc>
                                   <w:tc>
                                     <w:tcPr>
-                                      <w:tcW w:w="3236" w:type="dxa"/>
+                                      <w:tcW w:w="3394" w:type="dxa"/>
                                     </w:tcPr>
                                     <w:p>
                                       <w:pPr>
                                         <w:rPr>
                                           <w:rFonts w:asciiTheme="majorHAnsi" w:hAnsiTheme="majorHAnsi"/>
                                           <w:bCs/>
-                                          <w:sz w:val="28"/>
-                                          <w:szCs w:val="28"/>
                                         </w:rPr>
                                       </w:pPr>
+                                      <w:r>
+                                        <w:rPr>
+                                          <w:rFonts w:asciiTheme="majorHAnsi" w:hAnsiTheme="majorHAnsi"/>
+                                          <w:bCs/>
+                                        </w:rPr>
+                                        <w:t>Project Manager</w:t>
+                                      </w:r>
                                     </w:p>
                                   </w:tc>
                                 </w:tr>
@@ -615,7 +603,7 @@
                                   </w:trPr>
                                   <w:tc>
                                     <w:tcPr>
-                                      <w:tcW w:w="3458" w:type="dxa"/>
+                                      <w:tcW w:w="3565" w:type="dxa"/>
                                     </w:tcPr>
                                     <w:p>
                                       <w:pPr>
@@ -623,16 +611,12 @@
                                         <w:rPr>
                                           <w:rFonts w:asciiTheme="majorHAnsi" w:hAnsiTheme="majorHAnsi"/>
                                           <w:bCs/>
-                                          <w:sz w:val="28"/>
-                                          <w:szCs w:val="28"/>
                                         </w:rPr>
                                       </w:pPr>
                                       <w:r>
                                         <w:rPr>
                                           <w:rFonts w:asciiTheme="majorHAnsi" w:hAnsiTheme="majorHAnsi"/>
                                           <w:bCs/>
-                                          <w:sz w:val="28"/>
-                                          <w:szCs w:val="28"/>
                                         </w:rPr>
                                         <w:t>Jorge Go</w:t>
                                       </w:r>
@@ -640,7 +624,7 @@
                                   </w:tc>
                                   <w:tc>
                                     <w:tcPr>
-                                      <w:tcW w:w="288" w:type="dxa"/>
+                                      <w:tcW w:w="432" w:type="dxa"/>
                                     </w:tcPr>
                                     <w:p>
                                       <w:pPr>
@@ -648,16 +632,12 @@
                                         <w:rPr>
                                           <w:rFonts w:asciiTheme="majorHAnsi" w:hAnsiTheme="majorHAnsi"/>
                                           <w:bCs/>
-                                          <w:sz w:val="28"/>
-                                          <w:szCs w:val="28"/>
                                         </w:rPr>
                                       </w:pPr>
                                       <w:r>
                                         <w:rPr>
                                           <w:rFonts w:asciiTheme="majorHAnsi" w:hAnsiTheme="majorHAnsi"/>
                                           <w:bCs/>
-                                          <w:sz w:val="28"/>
-                                          <w:szCs w:val="28"/>
                                         </w:rPr>
                                         <w:t>--</w:t>
                                       </w:r>
@@ -665,18 +645,22 @@
                                   </w:tc>
                                   <w:tc>
                                     <w:tcPr>
-                                      <w:tcW w:w="3236" w:type="dxa"/>
+                                      <w:tcW w:w="3394" w:type="dxa"/>
                                     </w:tcPr>
                                     <w:p>
                                       <w:pPr>
-                                        <w:jc w:val="center"/>
                                         <w:rPr>
                                           <w:rFonts w:asciiTheme="majorHAnsi" w:hAnsiTheme="majorHAnsi"/>
                                           <w:bCs/>
-                                          <w:sz w:val="28"/>
-                                          <w:szCs w:val="28"/>
                                         </w:rPr>
                                       </w:pPr>
+                                      <w:r>
+                                        <w:rPr>
+                                          <w:rFonts w:asciiTheme="majorHAnsi" w:hAnsiTheme="majorHAnsi"/>
+                                          <w:bCs/>
+                                        </w:rPr>
+                                        <w:t>Feasibility Analyst</w:t>
+                                      </w:r>
                                     </w:p>
                                   </w:tc>
                                 </w:tr>
@@ -686,7 +670,7 @@
                                   </w:trPr>
                                   <w:tc>
                                     <w:tcPr>
-                                      <w:tcW w:w="3458" w:type="dxa"/>
+                                      <w:tcW w:w="3565" w:type="dxa"/>
                                     </w:tcPr>
                                     <w:p>
                                       <w:pPr>
@@ -694,16 +678,12 @@
                                         <w:rPr>
                                           <w:rFonts w:asciiTheme="majorHAnsi" w:hAnsiTheme="majorHAnsi"/>
                                           <w:bCs/>
-                                          <w:sz w:val="28"/>
-                                          <w:szCs w:val="28"/>
                                         </w:rPr>
                                       </w:pPr>
                                       <w:r>
                                         <w:rPr>
                                           <w:rFonts w:asciiTheme="majorHAnsi" w:hAnsiTheme="majorHAnsi"/>
                                           <w:bCs/>
-                                          <w:sz w:val="28"/>
-                                          <w:szCs w:val="28"/>
                                         </w:rPr>
                                         <w:t>Katherine Hu</w:t>
                                       </w:r>
@@ -711,7 +691,7 @@
                                   </w:tc>
                                   <w:tc>
                                     <w:tcPr>
-                                      <w:tcW w:w="288" w:type="dxa"/>
+                                      <w:tcW w:w="432" w:type="dxa"/>
                                     </w:tcPr>
                                     <w:p>
                                       <w:pPr>
@@ -719,16 +699,12 @@
                                         <w:rPr>
                                           <w:rFonts w:asciiTheme="majorHAnsi" w:hAnsiTheme="majorHAnsi"/>
                                           <w:bCs/>
-                                          <w:sz w:val="28"/>
-                                          <w:szCs w:val="28"/>
                                         </w:rPr>
                                       </w:pPr>
                                       <w:r>
                                         <w:rPr>
                                           <w:rFonts w:asciiTheme="majorHAnsi" w:hAnsiTheme="majorHAnsi"/>
                                           <w:bCs/>
-                                          <w:sz w:val="28"/>
-                                          <w:szCs w:val="28"/>
                                         </w:rPr>
                                         <w:t>--</w:t>
                                       </w:r>
@@ -736,18 +712,22 @@
                                   </w:tc>
                                   <w:tc>
                                     <w:tcPr>
-                                      <w:tcW w:w="3236" w:type="dxa"/>
+                                      <w:tcW w:w="3394" w:type="dxa"/>
                                     </w:tcPr>
                                     <w:p>
                                       <w:pPr>
-                                        <w:jc w:val="center"/>
                                         <w:rPr>
                                           <w:rFonts w:asciiTheme="majorHAnsi" w:hAnsiTheme="majorHAnsi"/>
                                           <w:bCs/>
-                                          <w:sz w:val="28"/>
-                                          <w:szCs w:val="28"/>
                                         </w:rPr>
                                       </w:pPr>
+                                      <w:r>
+                                        <w:rPr>
+                                          <w:rFonts w:asciiTheme="majorHAnsi" w:hAnsiTheme="majorHAnsi"/>
+                                          <w:bCs/>
+                                        </w:rPr>
+                                        <w:t>Life Cycle Planner</w:t>
+                                      </w:r>
                                     </w:p>
                                   </w:tc>
                                 </w:tr>
@@ -757,7 +737,7 @@
                                   </w:trPr>
                                   <w:tc>
                                     <w:tcPr>
-                                      <w:tcW w:w="3458" w:type="dxa"/>
+                                      <w:tcW w:w="3565" w:type="dxa"/>
                                     </w:tcPr>
                                     <w:p>
                                       <w:pPr>
@@ -765,16 +745,12 @@
                                         <w:rPr>
                                           <w:rFonts w:asciiTheme="majorHAnsi" w:hAnsiTheme="majorHAnsi"/>
                                           <w:bCs/>
-                                          <w:sz w:val="28"/>
-                                          <w:szCs w:val="28"/>
                                         </w:rPr>
                                       </w:pPr>
                                       <w:r>
                                         <w:rPr>
                                           <w:rFonts w:asciiTheme="majorHAnsi" w:hAnsiTheme="majorHAnsi"/>
                                           <w:bCs/>
-                                          <w:sz w:val="28"/>
-                                          <w:szCs w:val="28"/>
                                         </w:rPr>
                                         <w:t>Nakul Joshi</w:t>
                                       </w:r>
@@ -782,7 +758,7 @@
                                   </w:tc>
                                   <w:tc>
                                     <w:tcPr>
-                                      <w:tcW w:w="288" w:type="dxa"/>
+                                      <w:tcW w:w="432" w:type="dxa"/>
                                     </w:tcPr>
                                     <w:p>
                                       <w:pPr>
@@ -790,16 +766,12 @@
                                         <w:rPr>
                                           <w:rFonts w:asciiTheme="majorHAnsi" w:hAnsiTheme="majorHAnsi"/>
                                           <w:bCs/>
-                                          <w:sz w:val="28"/>
-                                          <w:szCs w:val="28"/>
                                         </w:rPr>
                                       </w:pPr>
                                       <w:r>
                                         <w:rPr>
                                           <w:rFonts w:asciiTheme="majorHAnsi" w:hAnsiTheme="majorHAnsi"/>
                                           <w:bCs/>
-                                          <w:sz w:val="28"/>
-                                          <w:szCs w:val="28"/>
                                         </w:rPr>
                                         <w:t>--</w:t>
                                       </w:r>
@@ -807,18 +779,22 @@
                                   </w:tc>
                                   <w:tc>
                                     <w:tcPr>
-                                      <w:tcW w:w="3236" w:type="dxa"/>
+                                      <w:tcW w:w="3394" w:type="dxa"/>
                                     </w:tcPr>
                                     <w:p>
                                       <w:pPr>
-                                        <w:jc w:val="center"/>
                                         <w:rPr>
                                           <w:rFonts w:asciiTheme="majorHAnsi" w:hAnsiTheme="majorHAnsi"/>
                                           <w:bCs/>
-                                          <w:sz w:val="28"/>
-                                          <w:szCs w:val="28"/>
                                         </w:rPr>
                                       </w:pPr>
+                                      <w:r>
+                                        <w:rPr>
+                                          <w:rFonts w:asciiTheme="majorHAnsi" w:hAnsiTheme="majorHAnsi"/>
+                                          <w:bCs/>
+                                        </w:rPr>
+                                        <w:t>Software Architect</w:t>
+                                      </w:r>
                                     </w:p>
                                   </w:tc>
                                 </w:tr>
@@ -828,7 +804,7 @@
                                   </w:trPr>
                                   <w:tc>
                                     <w:tcPr>
-                                      <w:tcW w:w="3458" w:type="dxa"/>
+                                      <w:tcW w:w="3565" w:type="dxa"/>
                                     </w:tcPr>
                                     <w:p>
                                       <w:pPr>
@@ -836,16 +812,12 @@
                                         <w:rPr>
                                           <w:rFonts w:asciiTheme="majorHAnsi" w:hAnsiTheme="majorHAnsi"/>
                                           <w:bCs/>
-                                          <w:sz w:val="28"/>
-                                          <w:szCs w:val="28"/>
                                         </w:rPr>
                                       </w:pPr>
                                       <w:r>
                                         <w:rPr>
                                           <w:rFonts w:asciiTheme="majorHAnsi" w:hAnsiTheme="majorHAnsi"/>
                                           <w:bCs/>
-                                          <w:sz w:val="28"/>
-                                          <w:szCs w:val="28"/>
                                         </w:rPr>
                                         <w:t>Ian Malave</w:t>
                                       </w:r>
@@ -853,7 +825,7 @@
                                   </w:tc>
                                   <w:tc>
                                     <w:tcPr>
-                                      <w:tcW w:w="288" w:type="dxa"/>
+                                      <w:tcW w:w="432" w:type="dxa"/>
                                     </w:tcPr>
                                     <w:p>
                                       <w:pPr>
@@ -861,16 +833,12 @@
                                         <w:rPr>
                                           <w:rFonts w:asciiTheme="majorHAnsi" w:hAnsiTheme="majorHAnsi"/>
                                           <w:bCs/>
-                                          <w:sz w:val="28"/>
-                                          <w:szCs w:val="28"/>
                                         </w:rPr>
                                       </w:pPr>
                                       <w:r>
                                         <w:rPr>
                                           <w:rFonts w:asciiTheme="majorHAnsi" w:hAnsiTheme="majorHAnsi"/>
                                           <w:bCs/>
-                                          <w:sz w:val="28"/>
-                                          <w:szCs w:val="28"/>
                                         </w:rPr>
                                         <w:t>--</w:t>
                                       </w:r>
@@ -878,18 +846,22 @@
                                   </w:tc>
                                   <w:tc>
                                     <w:tcPr>
-                                      <w:tcW w:w="3236" w:type="dxa"/>
+                                      <w:tcW w:w="3394" w:type="dxa"/>
                                     </w:tcPr>
                                     <w:p>
                                       <w:pPr>
-                                        <w:jc w:val="center"/>
                                         <w:rPr>
                                           <w:rFonts w:asciiTheme="majorHAnsi" w:hAnsiTheme="majorHAnsi"/>
                                           <w:bCs/>
-                                          <w:sz w:val="28"/>
-                                          <w:szCs w:val="28"/>
                                         </w:rPr>
                                       </w:pPr>
+                                      <w:r>
+                                        <w:rPr>
+                                          <w:rFonts w:asciiTheme="majorHAnsi" w:hAnsiTheme="majorHAnsi"/>
+                                          <w:bCs/>
+                                        </w:rPr>
+                                        <w:t>Requirements Engineer</w:t>
+                                      </w:r>
                                     </w:p>
                                   </w:tc>
                                 </w:tr>
@@ -899,7 +871,7 @@
                                   </w:trPr>
                                   <w:tc>
                                     <w:tcPr>
-                                      <w:tcW w:w="3458" w:type="dxa"/>
+                                      <w:tcW w:w="3565" w:type="dxa"/>
                                     </w:tcPr>
                                     <w:p>
                                       <w:pPr>
@@ -907,16 +879,12 @@
                                         <w:rPr>
                                           <w:rFonts w:asciiTheme="majorHAnsi" w:hAnsiTheme="majorHAnsi"/>
                                           <w:bCs/>
-                                          <w:sz w:val="28"/>
-                                          <w:szCs w:val="28"/>
                                         </w:rPr>
                                       </w:pPr>
                                       <w:r>
                                         <w:rPr>
                                           <w:rFonts w:asciiTheme="majorHAnsi" w:hAnsiTheme="majorHAnsi"/>
                                           <w:bCs/>
-                                          <w:sz w:val="28"/>
-                                          <w:szCs w:val="28"/>
                                         </w:rPr>
                                         <w:t>Rishi Mukhopadyay</w:t>
                                       </w:r>
@@ -924,7 +892,7 @@
                                   </w:tc>
                                   <w:tc>
                                     <w:tcPr>
-                                      <w:tcW w:w="288" w:type="dxa"/>
+                                      <w:tcW w:w="432" w:type="dxa"/>
                                     </w:tcPr>
                                     <w:p>
                                       <w:pPr>
@@ -932,16 +900,12 @@
                                         <w:rPr>
                                           <w:rFonts w:asciiTheme="majorHAnsi" w:hAnsiTheme="majorHAnsi"/>
                                           <w:bCs/>
-                                          <w:sz w:val="28"/>
-                                          <w:szCs w:val="28"/>
                                         </w:rPr>
                                       </w:pPr>
                                       <w:r>
                                         <w:rPr>
                                           <w:rFonts w:asciiTheme="majorHAnsi" w:hAnsiTheme="majorHAnsi"/>
                                           <w:bCs/>
-                                          <w:sz w:val="28"/>
-                                          <w:szCs w:val="28"/>
                                         </w:rPr>
                                         <w:t>--</w:t>
                                       </w:r>
@@ -949,18 +913,22 @@
                                   </w:tc>
                                   <w:tc>
                                     <w:tcPr>
-                                      <w:tcW w:w="3236" w:type="dxa"/>
+                                      <w:tcW w:w="3394" w:type="dxa"/>
                                     </w:tcPr>
                                     <w:p>
                                       <w:pPr>
-                                        <w:jc w:val="center"/>
                                         <w:rPr>
                                           <w:rFonts w:asciiTheme="majorHAnsi" w:hAnsiTheme="majorHAnsi"/>
                                           <w:bCs/>
-                                          <w:sz w:val="28"/>
-                                          <w:szCs w:val="28"/>
                                         </w:rPr>
                                       </w:pPr>
+                                      <w:r>
+                                        <w:rPr>
+                                          <w:rFonts w:asciiTheme="majorHAnsi" w:hAnsiTheme="majorHAnsi"/>
+                                          <w:bCs/>
+                                        </w:rPr>
+                                        <w:t>Operational Concept Engineer</w:t>
+                                      </w:r>
                                     </w:p>
                                   </w:tc>
                                 </w:tr>
@@ -969,8 +937,6 @@
                                 <w:pPr>
                                   <w:rPr>
                                     <w:rFonts w:asciiTheme="majorHAnsi" w:hAnsiTheme="majorHAnsi"/>
-                                    <w:sz w:val="28"/>
-                                    <w:szCs w:val="28"/>
                                   </w:rPr>
                                 </w:pPr>
                               </w:p>
@@ -997,7 +963,7 @@
                     <v:stroke joinstyle="miter"/>
                     <v:path gradientshapeok="t" o:connecttype="rect"/>
                   </v:shapetype>
-                  <v:shape id="Text Box 2" o:spid="_x0000_s1026" type="#_x0000_t202" style="position:absolute;margin-left:43.5pt;margin-top:247.2pt;width:392.25pt;height:110.6pt;z-index:251661824;visibility:visible;mso-wrap-style:square;mso-width-percent:0;mso-height-percent:200;mso-wrap-distance-left:9pt;mso-wrap-distance-top:3.6pt;mso-wrap-distance-right:9pt;mso-wrap-distance-bottom:3.6pt;mso-position-horizontal:absolute;mso-position-horizontal-relative:text;mso-position-vertical:absolute;mso-position-vertical-relative:text;mso-width-percent:0;mso-height-percent:200;mso-width-relative:margin;mso-height-relative:margin;v-text-anchor:top" o:gfxdata="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" stroked="f">
+                  <v:shape id="Text Box 2" o:spid="_x0000_s1026" type="#_x0000_t202" style="position:absolute;margin-left:43.5pt;margin-top:246.95pt;width:444pt;height:110.6pt;z-index:251661824;visibility:visible;mso-wrap-style:square;mso-width-percent:0;mso-height-percent:200;mso-wrap-distance-left:9pt;mso-wrap-distance-top:3.6pt;mso-wrap-distance-right:9pt;mso-wrap-distance-bottom:3.6pt;mso-position-horizontal:absolute;mso-position-horizontal-relative:text;mso-position-vertical:absolute;mso-position-vertical-relative:text;mso-width-percent:0;mso-height-percent:200;mso-width-relative:margin;mso-height-relative:margin;v-text-anchor:top" o:gfxdata="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" stroked="f">
                     <v:textbox style="mso-fit-shape-to-text:t">
                       <w:txbxContent>
                         <w:p>
@@ -1023,9 +989,9 @@
                             <w:tblLook w:val="04A0" w:firstRow="1" w:lastRow="0" w:firstColumn="1" w:lastColumn="0" w:noHBand="0" w:noVBand="1"/>
                           </w:tblPr>
                           <w:tblGrid>
-                            <w:gridCol w:w="3458"/>
-                            <w:gridCol w:w="309"/>
-                            <w:gridCol w:w="3236"/>
+                            <w:gridCol w:w="3565"/>
+                            <w:gridCol w:w="432"/>
+                            <w:gridCol w:w="3394"/>
                           </w:tblGrid>
                           <w:tr>
                             <w:trPr>
@@ -1033,7 +999,7 @@
                             </w:trPr>
                             <w:tc>
                               <w:tcPr>
-                                <w:tcW w:w="3458" w:type="dxa"/>
+                                <w:tcW w:w="3565" w:type="dxa"/>
                               </w:tcPr>
                               <w:p>
                                 <w:pPr>
@@ -1042,8 +1008,6 @@
                                     <w:rFonts w:asciiTheme="majorHAnsi" w:hAnsiTheme="majorHAnsi"/>
                                     <w:b/>
                                     <w:bCs/>
-                                    <w:sz w:val="32"/>
-                                    <w:szCs w:val="32"/>
                                   </w:rPr>
                                 </w:pPr>
                                 <w:r>
@@ -1051,8 +1015,6 @@
                                     <w:rFonts w:asciiTheme="majorHAnsi" w:hAnsiTheme="majorHAnsi"/>
                                     <w:b/>
                                     <w:bCs/>
-                                    <w:sz w:val="32"/>
-                                    <w:szCs w:val="32"/>
                                   </w:rPr>
                                   <w:t>Team Member</w:t>
                                 </w:r>
@@ -1060,7 +1022,7 @@
                             </w:tc>
                             <w:tc>
                               <w:tcPr>
-                                <w:tcW w:w="288" w:type="dxa"/>
+                                <w:tcW w:w="432" w:type="dxa"/>
                               </w:tcPr>
                               <w:p>
                                 <w:pPr>
@@ -1069,15 +1031,13 @@
                                     <w:rFonts w:asciiTheme="majorHAnsi" w:hAnsiTheme="majorHAnsi"/>
                                     <w:b/>
                                     <w:bCs/>
-                                    <w:sz w:val="32"/>
-                                    <w:szCs w:val="32"/>
                                   </w:rPr>
                                 </w:pPr>
                               </w:p>
                             </w:tc>
                             <w:tc>
                               <w:tcPr>
-                                <w:tcW w:w="3236" w:type="dxa"/>
+                                <w:tcW w:w="3394" w:type="dxa"/>
                               </w:tcPr>
                               <w:p>
                                 <w:pPr>
@@ -1085,8 +1045,6 @@
                                     <w:rFonts w:asciiTheme="majorHAnsi" w:hAnsiTheme="majorHAnsi"/>
                                     <w:b/>
                                     <w:bCs/>
-                                    <w:sz w:val="32"/>
-                                    <w:szCs w:val="32"/>
                                   </w:rPr>
                                 </w:pPr>
                                 <w:r>
@@ -1094,8 +1052,6 @@
                                     <w:rFonts w:asciiTheme="majorHAnsi" w:hAnsiTheme="majorHAnsi"/>
                                     <w:b/>
                                     <w:bCs/>
-                                    <w:sz w:val="32"/>
-                                    <w:szCs w:val="32"/>
                                   </w:rPr>
                                   <w:t>Project Role</w:t>
                                 </w:r>
@@ -1108,7 +1064,7 @@
                             </w:trPr>
                             <w:tc>
                               <w:tcPr>
-                                <w:tcW w:w="3458" w:type="dxa"/>
+                                <w:tcW w:w="3565" w:type="dxa"/>
                               </w:tcPr>
                               <w:p>
                                 <w:pPr>
@@ -1116,16 +1072,12 @@
                                   <w:rPr>
                                     <w:rFonts w:asciiTheme="majorHAnsi" w:hAnsiTheme="majorHAnsi"/>
                                     <w:bCs/>
-                                    <w:sz w:val="28"/>
-                                    <w:szCs w:val="28"/>
                                   </w:rPr>
                                 </w:pPr>
                                 <w:r>
                                   <w:rPr>
                                     <w:rFonts w:asciiTheme="majorHAnsi" w:hAnsiTheme="majorHAnsi"/>
                                     <w:bCs/>
-                                    <w:sz w:val="28"/>
-                                    <w:szCs w:val="28"/>
                                   </w:rPr>
                                   <w:t>Andrew Borba</w:t>
                                 </w:r>
@@ -1133,7 +1085,7 @@
                             </w:tc>
                             <w:tc>
                               <w:tcPr>
-                                <w:tcW w:w="288" w:type="dxa"/>
+                                <w:tcW w:w="432" w:type="dxa"/>
                               </w:tcPr>
                               <w:p>
                                 <w:pPr>
@@ -1141,16 +1093,12 @@
                                   <w:rPr>
                                     <w:rFonts w:asciiTheme="majorHAnsi" w:hAnsiTheme="majorHAnsi"/>
                                     <w:bCs/>
-                                    <w:sz w:val="28"/>
-                                    <w:szCs w:val="28"/>
                                   </w:rPr>
                                 </w:pPr>
                                 <w:r>
                                   <w:rPr>
                                     <w:rFonts w:asciiTheme="majorHAnsi" w:hAnsiTheme="majorHAnsi"/>
                                     <w:bCs/>
-                                    <w:sz w:val="28"/>
-                                    <w:szCs w:val="28"/>
                                   </w:rPr>
                                   <w:t>--</w:t>
                                 </w:r>
@@ -1158,18 +1106,22 @@
                             </w:tc>
                             <w:tc>
                               <w:tcPr>
-                                <w:tcW w:w="3236" w:type="dxa"/>
+                                <w:tcW w:w="3394" w:type="dxa"/>
                               </w:tcPr>
                               <w:p>
                                 <w:pPr>
-                                  <w:jc w:val="center"/>
                                   <w:rPr>
                                     <w:rFonts w:asciiTheme="majorHAnsi" w:hAnsiTheme="majorHAnsi"/>
                                     <w:bCs/>
-                                    <w:sz w:val="28"/>
-                                    <w:szCs w:val="28"/>
                                   </w:rPr>
                                 </w:pPr>
+                                <w:r>
+                                  <w:rPr>
+                                    <w:rFonts w:asciiTheme="majorHAnsi" w:hAnsiTheme="majorHAnsi"/>
+                                    <w:bCs/>
+                                  </w:rPr>
+                                  <w:t>Prototyper</w:t>
+                                </w:r>
                               </w:p>
                             </w:tc>
                           </w:tr>
@@ -1179,7 +1131,7 @@
                             </w:trPr>
                             <w:tc>
                               <w:tcPr>
-                                <w:tcW w:w="3458" w:type="dxa"/>
+                                <w:tcW w:w="3565" w:type="dxa"/>
                               </w:tcPr>
                               <w:p>
                                 <w:pPr>
@@ -1187,16 +1139,12 @@
                                   <w:rPr>
                                     <w:rFonts w:asciiTheme="majorHAnsi" w:hAnsiTheme="majorHAnsi"/>
                                     <w:bCs/>
-                                    <w:sz w:val="28"/>
-                                    <w:szCs w:val="28"/>
                                   </w:rPr>
                                 </w:pPr>
                                 <w:r>
                                   <w:rPr>
                                     <w:rFonts w:asciiTheme="majorHAnsi" w:hAnsiTheme="majorHAnsi"/>
                                     <w:bCs/>
-                                    <w:sz w:val="28"/>
-                                    <w:szCs w:val="28"/>
                                   </w:rPr>
                                   <w:t>Elisabeth Brooks</w:t>
                                 </w:r>
@@ -1204,7 +1152,7 @@
                             </w:tc>
                             <w:tc>
                               <w:tcPr>
-                                <w:tcW w:w="288" w:type="dxa"/>
+                                <w:tcW w:w="432" w:type="dxa"/>
                               </w:tcPr>
                               <w:p>
                                 <w:pPr>
@@ -1212,16 +1160,12 @@
                                   <w:rPr>
                                     <w:rFonts w:asciiTheme="majorHAnsi" w:hAnsiTheme="majorHAnsi"/>
                                     <w:bCs/>
-                                    <w:sz w:val="28"/>
-                                    <w:szCs w:val="28"/>
                                   </w:rPr>
                                 </w:pPr>
                                 <w:r>
                                   <w:rPr>
                                     <w:rFonts w:asciiTheme="majorHAnsi" w:hAnsiTheme="majorHAnsi"/>
                                     <w:bCs/>
-                                    <w:sz w:val="28"/>
-                                    <w:szCs w:val="28"/>
                                   </w:rPr>
                                   <w:t>--</w:t>
                                 </w:r>
@@ -1229,17 +1173,22 @@
                             </w:tc>
                             <w:tc>
                               <w:tcPr>
-                                <w:tcW w:w="3236" w:type="dxa"/>
+                                <w:tcW w:w="3394" w:type="dxa"/>
                               </w:tcPr>
                               <w:p>
                                 <w:pPr>
                                   <w:rPr>
                                     <w:rFonts w:asciiTheme="majorHAnsi" w:hAnsiTheme="majorHAnsi"/>
                                     <w:bCs/>
-                                    <w:sz w:val="28"/>
-                                    <w:szCs w:val="28"/>
                                   </w:rPr>
                                 </w:pPr>
+                                <w:r>
+                                  <w:rPr>
+                                    <w:rFonts w:asciiTheme="majorHAnsi" w:hAnsiTheme="majorHAnsi"/>
+                                    <w:bCs/>
+                                  </w:rPr>
+                                  <w:t>Project Manager</w:t>
+                                </w:r>
                               </w:p>
                             </w:tc>
                           </w:tr>
@@ -1249,7 +1198,7 @@
                             </w:trPr>
                             <w:tc>
                               <w:tcPr>
-                                <w:tcW w:w="3458" w:type="dxa"/>
+                                <w:tcW w:w="3565" w:type="dxa"/>
                               </w:tcPr>
                               <w:p>
                                 <w:pPr>
@@ -1257,16 +1206,12 @@
                                   <w:rPr>
                                     <w:rFonts w:asciiTheme="majorHAnsi" w:hAnsiTheme="majorHAnsi"/>
                                     <w:bCs/>
-                                    <w:sz w:val="28"/>
-                                    <w:szCs w:val="28"/>
                                   </w:rPr>
                                 </w:pPr>
                                 <w:r>
                                   <w:rPr>
                                     <w:rFonts w:asciiTheme="majorHAnsi" w:hAnsiTheme="majorHAnsi"/>
                                     <w:bCs/>
-                                    <w:sz w:val="28"/>
-                                    <w:szCs w:val="28"/>
                                   </w:rPr>
                                   <w:t>Jorge Go</w:t>
                                 </w:r>
@@ -1274,7 +1219,7 @@
                             </w:tc>
                             <w:tc>
                               <w:tcPr>
-                                <w:tcW w:w="288" w:type="dxa"/>
+                                <w:tcW w:w="432" w:type="dxa"/>
                               </w:tcPr>
                               <w:p>
                                 <w:pPr>
@@ -1282,16 +1227,12 @@
                                   <w:rPr>
                                     <w:rFonts w:asciiTheme="majorHAnsi" w:hAnsiTheme="majorHAnsi"/>
                                     <w:bCs/>
-                                    <w:sz w:val="28"/>
-                                    <w:szCs w:val="28"/>
                                   </w:rPr>
                                 </w:pPr>
                                 <w:r>
                                   <w:rPr>
                                     <w:rFonts w:asciiTheme="majorHAnsi" w:hAnsiTheme="majorHAnsi"/>
                                     <w:bCs/>
-                                    <w:sz w:val="28"/>
-                                    <w:szCs w:val="28"/>
                                   </w:rPr>
                                   <w:t>--</w:t>
                                 </w:r>
@@ -1299,18 +1240,22 @@
                             </w:tc>
                             <w:tc>
                               <w:tcPr>
-                                <w:tcW w:w="3236" w:type="dxa"/>
+                                <w:tcW w:w="3394" w:type="dxa"/>
                               </w:tcPr>
                               <w:p>
                                 <w:pPr>
-                                  <w:jc w:val="center"/>
                                   <w:rPr>
                                     <w:rFonts w:asciiTheme="majorHAnsi" w:hAnsiTheme="majorHAnsi"/>
                                     <w:bCs/>
-                                    <w:sz w:val="28"/>
-                                    <w:szCs w:val="28"/>
                                   </w:rPr>
                                 </w:pPr>
+                                <w:r>
+                                  <w:rPr>
+                                    <w:rFonts w:asciiTheme="majorHAnsi" w:hAnsiTheme="majorHAnsi"/>
+                                    <w:bCs/>
+                                  </w:rPr>
+                                  <w:t>Feasibility Analyst</w:t>
+                                </w:r>
                               </w:p>
                             </w:tc>
                           </w:tr>
@@ -1320,7 +1265,7 @@
                             </w:trPr>
                             <w:tc>
                               <w:tcPr>
-                                <w:tcW w:w="3458" w:type="dxa"/>
+                                <w:tcW w:w="3565" w:type="dxa"/>
                               </w:tcPr>
                               <w:p>
                                 <w:pPr>
@@ -1328,16 +1273,12 @@
                                   <w:rPr>
                                     <w:rFonts w:asciiTheme="majorHAnsi" w:hAnsiTheme="majorHAnsi"/>
                                     <w:bCs/>
-                                    <w:sz w:val="28"/>
-                                    <w:szCs w:val="28"/>
                                   </w:rPr>
                                 </w:pPr>
                                 <w:r>
                                   <w:rPr>
                                     <w:rFonts w:asciiTheme="majorHAnsi" w:hAnsiTheme="majorHAnsi"/>
                                     <w:bCs/>
-                                    <w:sz w:val="28"/>
-                                    <w:szCs w:val="28"/>
                                   </w:rPr>
                                   <w:t>Katherine Hu</w:t>
                                 </w:r>
@@ -1345,7 +1286,7 @@
                             </w:tc>
                             <w:tc>
                               <w:tcPr>
-                                <w:tcW w:w="288" w:type="dxa"/>
+                                <w:tcW w:w="432" w:type="dxa"/>
                               </w:tcPr>
                               <w:p>
                                 <w:pPr>
@@ -1353,16 +1294,12 @@
                                   <w:rPr>
                                     <w:rFonts w:asciiTheme="majorHAnsi" w:hAnsiTheme="majorHAnsi"/>
                                     <w:bCs/>
-                                    <w:sz w:val="28"/>
-                                    <w:szCs w:val="28"/>
                                   </w:rPr>
                                 </w:pPr>
                                 <w:r>
                                   <w:rPr>
                                     <w:rFonts w:asciiTheme="majorHAnsi" w:hAnsiTheme="majorHAnsi"/>
                                     <w:bCs/>
-                                    <w:sz w:val="28"/>
-                                    <w:szCs w:val="28"/>
                                   </w:rPr>
                                   <w:t>--</w:t>
                                 </w:r>
@@ -1370,18 +1307,22 @@
                             </w:tc>
                             <w:tc>
                               <w:tcPr>
-                                <w:tcW w:w="3236" w:type="dxa"/>
+                                <w:tcW w:w="3394" w:type="dxa"/>
                               </w:tcPr>
                               <w:p>
                                 <w:pPr>
-                                  <w:jc w:val="center"/>
                                   <w:rPr>
                                     <w:rFonts w:asciiTheme="majorHAnsi" w:hAnsiTheme="majorHAnsi"/>
                                     <w:bCs/>
-                                    <w:sz w:val="28"/>
-                                    <w:szCs w:val="28"/>
                                   </w:rPr>
                                 </w:pPr>
+                                <w:r>
+                                  <w:rPr>
+                                    <w:rFonts w:asciiTheme="majorHAnsi" w:hAnsiTheme="majorHAnsi"/>
+                                    <w:bCs/>
+                                  </w:rPr>
+                                  <w:t>Life Cycle Planner</w:t>
+                                </w:r>
                               </w:p>
                             </w:tc>
                           </w:tr>
@@ -1391,7 +1332,7 @@
                             </w:trPr>
                             <w:tc>
                               <w:tcPr>
-                                <w:tcW w:w="3458" w:type="dxa"/>
+                                <w:tcW w:w="3565" w:type="dxa"/>
                               </w:tcPr>
                               <w:p>
                                 <w:pPr>
@@ -1399,16 +1340,12 @@
                                   <w:rPr>
                                     <w:rFonts w:asciiTheme="majorHAnsi" w:hAnsiTheme="majorHAnsi"/>
                                     <w:bCs/>
-                                    <w:sz w:val="28"/>
-                                    <w:szCs w:val="28"/>
                                   </w:rPr>
                                 </w:pPr>
                                 <w:r>
                                   <w:rPr>
                                     <w:rFonts w:asciiTheme="majorHAnsi" w:hAnsiTheme="majorHAnsi"/>
                                     <w:bCs/>
-                                    <w:sz w:val="28"/>
-                                    <w:szCs w:val="28"/>
                                   </w:rPr>
                                   <w:t>Nakul Joshi</w:t>
                                 </w:r>
@@ -1416,7 +1353,7 @@
                             </w:tc>
                             <w:tc>
                               <w:tcPr>
-                                <w:tcW w:w="288" w:type="dxa"/>
+                                <w:tcW w:w="432" w:type="dxa"/>
                               </w:tcPr>
                               <w:p>
                                 <w:pPr>
@@ -1424,16 +1361,12 @@
                                   <w:rPr>
                                     <w:rFonts w:asciiTheme="majorHAnsi" w:hAnsiTheme="majorHAnsi"/>
                                     <w:bCs/>
-                                    <w:sz w:val="28"/>
-                                    <w:szCs w:val="28"/>
                                   </w:rPr>
                                 </w:pPr>
                                 <w:r>
                                   <w:rPr>
                                     <w:rFonts w:asciiTheme="majorHAnsi" w:hAnsiTheme="majorHAnsi"/>
                                     <w:bCs/>
-                                    <w:sz w:val="28"/>
-                                    <w:szCs w:val="28"/>
                                   </w:rPr>
                                   <w:t>--</w:t>
                                 </w:r>
@@ -1441,18 +1374,22 @@
                             </w:tc>
                             <w:tc>
                               <w:tcPr>
-                                <w:tcW w:w="3236" w:type="dxa"/>
+                                <w:tcW w:w="3394" w:type="dxa"/>
                               </w:tcPr>
                               <w:p>
                                 <w:pPr>
-                                  <w:jc w:val="center"/>
                                   <w:rPr>
                                     <w:rFonts w:asciiTheme="majorHAnsi" w:hAnsiTheme="majorHAnsi"/>
                                     <w:bCs/>
-                                    <w:sz w:val="28"/>
-                                    <w:szCs w:val="28"/>
                                   </w:rPr>
                                 </w:pPr>
+                                <w:r>
+                                  <w:rPr>
+                                    <w:rFonts w:asciiTheme="majorHAnsi" w:hAnsiTheme="majorHAnsi"/>
+                                    <w:bCs/>
+                                  </w:rPr>
+                                  <w:t>Software Architect</w:t>
+                                </w:r>
                               </w:p>
                             </w:tc>
                           </w:tr>
@@ -1462,7 +1399,7 @@
                             </w:trPr>
                             <w:tc>
                               <w:tcPr>
-                                <w:tcW w:w="3458" w:type="dxa"/>
+                                <w:tcW w:w="3565" w:type="dxa"/>
                               </w:tcPr>
                               <w:p>
                                 <w:pPr>
@@ -1470,16 +1407,12 @@
                                   <w:rPr>
                                     <w:rFonts w:asciiTheme="majorHAnsi" w:hAnsiTheme="majorHAnsi"/>
                                     <w:bCs/>
-                                    <w:sz w:val="28"/>
-                                    <w:szCs w:val="28"/>
                                   </w:rPr>
                                 </w:pPr>
                                 <w:r>
                                   <w:rPr>
                                     <w:rFonts w:asciiTheme="majorHAnsi" w:hAnsiTheme="majorHAnsi"/>
                                     <w:bCs/>
-                                    <w:sz w:val="28"/>
-                                    <w:szCs w:val="28"/>
                                   </w:rPr>
                                   <w:t>Ian Malave</w:t>
                                 </w:r>
@@ -1487,7 +1420,7 @@
                             </w:tc>
                             <w:tc>
                               <w:tcPr>
-                                <w:tcW w:w="288" w:type="dxa"/>
+                                <w:tcW w:w="432" w:type="dxa"/>
                               </w:tcPr>
                               <w:p>
                                 <w:pPr>
@@ -1495,16 +1428,12 @@
                                   <w:rPr>
                                     <w:rFonts w:asciiTheme="majorHAnsi" w:hAnsiTheme="majorHAnsi"/>
                                     <w:bCs/>
-                                    <w:sz w:val="28"/>
-                                    <w:szCs w:val="28"/>
                                   </w:rPr>
                                 </w:pPr>
                                 <w:r>
                                   <w:rPr>
                                     <w:rFonts w:asciiTheme="majorHAnsi" w:hAnsiTheme="majorHAnsi"/>
                                     <w:bCs/>
-                                    <w:sz w:val="28"/>
-                                    <w:szCs w:val="28"/>
                                   </w:rPr>
                                   <w:t>--</w:t>
                                 </w:r>
@@ -1512,18 +1441,22 @@
                             </w:tc>
                             <w:tc>
                               <w:tcPr>
-                                <w:tcW w:w="3236" w:type="dxa"/>
+                                <w:tcW w:w="3394" w:type="dxa"/>
                               </w:tcPr>
                               <w:p>
                                 <w:pPr>
-                                  <w:jc w:val="center"/>
                                   <w:rPr>
                                     <w:rFonts w:asciiTheme="majorHAnsi" w:hAnsiTheme="majorHAnsi"/>
                                     <w:bCs/>
-                                    <w:sz w:val="28"/>
-                                    <w:szCs w:val="28"/>
                                   </w:rPr>
                                 </w:pPr>
+                                <w:r>
+                                  <w:rPr>
+                                    <w:rFonts w:asciiTheme="majorHAnsi" w:hAnsiTheme="majorHAnsi"/>
+                                    <w:bCs/>
+                                  </w:rPr>
+                                  <w:t>Requirements Engineer</w:t>
+                                </w:r>
                               </w:p>
                             </w:tc>
                           </w:tr>
@@ -1533,7 +1466,7 @@
                             </w:trPr>
                             <w:tc>
                               <w:tcPr>
-                                <w:tcW w:w="3458" w:type="dxa"/>
+                                <w:tcW w:w="3565" w:type="dxa"/>
                               </w:tcPr>
                               <w:p>
                                 <w:pPr>
@@ -1541,16 +1474,12 @@
                                   <w:rPr>
                                     <w:rFonts w:asciiTheme="majorHAnsi" w:hAnsiTheme="majorHAnsi"/>
                                     <w:bCs/>
-                                    <w:sz w:val="28"/>
-                                    <w:szCs w:val="28"/>
                                   </w:rPr>
                                 </w:pPr>
                                 <w:r>
                                   <w:rPr>
                                     <w:rFonts w:asciiTheme="majorHAnsi" w:hAnsiTheme="majorHAnsi"/>
                                     <w:bCs/>
-                                    <w:sz w:val="28"/>
-                                    <w:szCs w:val="28"/>
                                   </w:rPr>
                                   <w:t>Rishi Mukhopadyay</w:t>
                                 </w:r>
@@ -1558,7 +1487,7 @@
                             </w:tc>
                             <w:tc>
                               <w:tcPr>
-                                <w:tcW w:w="288" w:type="dxa"/>
+                                <w:tcW w:w="432" w:type="dxa"/>
                               </w:tcPr>
                               <w:p>
                                 <w:pPr>
@@ -1566,16 +1495,12 @@
                                   <w:rPr>
                                     <w:rFonts w:asciiTheme="majorHAnsi" w:hAnsiTheme="majorHAnsi"/>
                                     <w:bCs/>
-                                    <w:sz w:val="28"/>
-                                    <w:szCs w:val="28"/>
                                   </w:rPr>
                                 </w:pPr>
                                 <w:r>
                                   <w:rPr>
                                     <w:rFonts w:asciiTheme="majorHAnsi" w:hAnsiTheme="majorHAnsi"/>
                                     <w:bCs/>
-                                    <w:sz w:val="28"/>
-                                    <w:szCs w:val="28"/>
                                   </w:rPr>
                                   <w:t>--</w:t>
                                 </w:r>
@@ -1583,18 +1508,22 @@
                             </w:tc>
                             <w:tc>
                               <w:tcPr>
-                                <w:tcW w:w="3236" w:type="dxa"/>
+                                <w:tcW w:w="3394" w:type="dxa"/>
                               </w:tcPr>
                               <w:p>
                                 <w:pPr>
-                                  <w:jc w:val="center"/>
                                   <w:rPr>
                                     <w:rFonts w:asciiTheme="majorHAnsi" w:hAnsiTheme="majorHAnsi"/>
                                     <w:bCs/>
-                                    <w:sz w:val="28"/>
-                                    <w:szCs w:val="28"/>
                                   </w:rPr>
                                 </w:pPr>
+                                <w:r>
+                                  <w:rPr>
+                                    <w:rFonts w:asciiTheme="majorHAnsi" w:hAnsiTheme="majorHAnsi"/>
+                                    <w:bCs/>
+                                  </w:rPr>
+                                  <w:t>Operational Concept Engineer</w:t>
+                                </w:r>
                               </w:p>
                             </w:tc>
                           </w:tr>
@@ -1603,8 +1532,6 @@
                           <w:pPr>
                             <w:rPr>
                               <w:rFonts w:asciiTheme="majorHAnsi" w:hAnsiTheme="majorHAnsi"/>
-                              <w:sz w:val="28"/>
-                              <w:szCs w:val="28"/>
                             </w:rPr>
                           </w:pPr>
                         </w:p>
@@ -1622,12 +1549,6 @@
               <w:b/>
             </w:rPr>
             <w:br w:type="page"/>
-          </w:r>
-          <w:r>
-            <w:rPr>
-              <w:rStyle w:val="CommentReference"/>
-            </w:rPr>
-            <w:commentReference w:id="0"/>
           </w:r>
         </w:p>
       </w:sdtContent>
@@ -1725,7 +1646,7 @@
                 <wp:cNvGraphicFramePr/>
                 <a:graphic xmlns:a="http://schemas.openxmlformats.org/drawingml/2006/main">
                   <a:graphicData uri="http://schemas.microsoft.com/office/word/2010/wordprocessingInk">
-                    <w14:contentPart bwMode="auto" r:id="rId11">
+                    <w14:contentPart bwMode="auto" r:id="rId9">
                       <w14:nvContentPartPr>
                         <w14:cNvContentPartPr/>
                       </w14:nvContentPartPr>
@@ -1774,45 +1695,6 @@
         </w:rPr>
         <w:t>Current Infrastructure</w:t>
       </w:r>
-    </w:p>
-    <w:p>
-      <w:pPr>
-        <w:rPr>
-          <w:rFonts w:asciiTheme="majorHAnsi" w:hAnsiTheme="majorHAnsi" w:cs="Helvetica"/>
-          <w:i/>
-          <w:color w:val="000000"/>
-          <w:sz w:val="20"/>
-          <w:szCs w:val="20"/>
-          <w:shd w:val="clear" w:color="auto" w:fill="FFFFFF"/>
-        </w:rPr>
-      </w:pPr>
-      <w:r>
-        <w:rPr>
-          <w:rFonts w:asciiTheme="majorHAnsi" w:hAnsiTheme="majorHAnsi" w:cs="Helvetica"/>
-          <w:i/>
-          <w:color w:val="000000"/>
-          <w:sz w:val="20"/>
-          <w:szCs w:val="20"/>
-          <w:shd w:val="clear" w:color="auto" w:fill="FFFFFF"/>
-        </w:rPr>
-        <w:t>&lt;&lt;Describe the infrastructure currently utilized at the client’s organization (i.e. hardware, software, network, etc.). If there is no current system, describe either competitor’s product or how users perform the desired tasks/ features currently. &gt;&gt;</w:t>
-      </w:r>
-    </w:p>
-    <w:p>
-      <w:pPr>
-        <w:rPr>
-          <w:rFonts w:asciiTheme="majorHAnsi" w:hAnsiTheme="majorHAnsi"/>
-          <w:lang w:eastAsia="x-none"/>
-        </w:rPr>
-      </w:pPr>
-    </w:p>
-    <w:p>
-      <w:pPr>
-        <w:rPr>
-          <w:rFonts w:asciiTheme="majorHAnsi" w:hAnsiTheme="majorHAnsi"/>
-          <w:lang w:eastAsia="x-none"/>
-        </w:rPr>
-      </w:pPr>
     </w:p>
     <w:p>
       <w:pPr>
@@ -1935,6 +1817,8 @@
           <w:shd w:val="clear" w:color="auto" w:fill="FFFFFF"/>
         </w:rPr>
       </w:pPr>
+      <w:bookmarkStart w:id="0" w:name="_GoBack"/>
+      <w:bookmarkEnd w:id="0"/>
       <w:r>
         <w:rPr>
           <w:rFonts w:asciiTheme="majorHAnsi" w:hAnsiTheme="majorHAnsi" w:cs="Helvetica"/>
@@ -1942,6 +1826,7 @@
           <w:color w:val="000000"/>
           <w:sz w:val="20"/>
           <w:szCs w:val="20"/>
+          <w:highlight w:val="yellow"/>
           <w:shd w:val="clear" w:color="auto" w:fill="FFFFFF"/>
         </w:rPr>
         <w:t>&lt;&lt; List all (or as many as you were able to observe) the artifacts used by the system or by the users in operating the system. Provide a brief description about each artifact. For artifacts that have not been shown or given to you but have requested for, specify the planned delivery date for them. &gt;&gt;</w:t>
@@ -1965,15 +1850,15 @@
         <w:tblLook w:val="04A0" w:firstRow="1" w:lastRow="0" w:firstColumn="1" w:lastColumn="0" w:noHBand="0" w:noVBand="1"/>
       </w:tblPr>
       <w:tblGrid>
-        <w:gridCol w:w="2394"/>
-        <w:gridCol w:w="2394"/>
-        <w:gridCol w:w="2394"/>
-        <w:gridCol w:w="2394"/>
+        <w:gridCol w:w="2335"/>
+        <w:gridCol w:w="2340"/>
+        <w:gridCol w:w="2368"/>
+        <w:gridCol w:w="2307"/>
       </w:tblGrid>
       <w:tr>
         <w:tc>
           <w:tcPr>
-            <w:tcW w:w="2394" w:type="dxa"/>
+            <w:tcW w:w="2344" w:type="dxa"/>
           </w:tcPr>
           <w:p>
             <w:pPr>
@@ -1999,7 +1884,7 @@
         </w:tc>
         <w:tc>
           <w:tcPr>
-            <w:tcW w:w="2394" w:type="dxa"/>
+            <w:tcW w:w="2329" w:type="dxa"/>
           </w:tcPr>
           <w:p>
             <w:pPr>
@@ -2025,7 +1910,7 @@
         </w:tc>
         <w:tc>
           <w:tcPr>
-            <w:tcW w:w="2394" w:type="dxa"/>
+            <w:tcW w:w="2369" w:type="dxa"/>
           </w:tcPr>
           <w:p>
             <w:pPr>
@@ -2051,7 +1936,7 @@
         </w:tc>
         <w:tc>
           <w:tcPr>
-            <w:tcW w:w="2394" w:type="dxa"/>
+            <w:tcW w:w="2308" w:type="dxa"/>
           </w:tcPr>
           <w:p>
             <w:pPr>
@@ -2095,6 +1980,7 @@
               <w:rPr>
                 <w:rStyle w:val="Strong"/>
                 <w:rFonts w:asciiTheme="majorHAnsi" w:eastAsia="SimSun" w:hAnsiTheme="majorHAnsi" w:cs="Helvetica"/>
+                <w:b w:val="0"/>
                 <w:color w:val="000000"/>
                 <w:sz w:val="22"/>
                 <w:szCs w:val="22"/>
@@ -2104,11 +1990,12 @@
               <w:rPr>
                 <w:rStyle w:val="Strong"/>
                 <w:rFonts w:asciiTheme="majorHAnsi" w:eastAsia="SimSun" w:hAnsiTheme="majorHAnsi" w:cs="Helvetica"/>
+                <w:b w:val="0"/>
                 <w:color w:val="000000"/>
                 <w:sz w:val="22"/>
                 <w:szCs w:val="22"/>
               </w:rPr>
-              <w:t>Money payment</w:t>
+              <w:t xml:space="preserve">Requirements </w:t>
             </w:r>
           </w:p>
         </w:tc>
@@ -2121,6 +2008,7 @@
               <w:rPr>
                 <w:rStyle w:val="Strong"/>
                 <w:rFonts w:asciiTheme="majorHAnsi" w:eastAsia="SimSun" w:hAnsiTheme="majorHAnsi" w:cs="Helvetica"/>
+                <w:b w:val="0"/>
                 <w:color w:val="000000"/>
                 <w:sz w:val="21"/>
                 <w:szCs w:val="21"/>
@@ -2130,11 +2018,12 @@
               <w:rPr>
                 <w:rStyle w:val="Strong"/>
                 <w:rFonts w:asciiTheme="majorHAnsi" w:eastAsia="SimSun" w:hAnsiTheme="majorHAnsi" w:cs="Helvetica"/>
+                <w:b w:val="0"/>
                 <w:color w:val="000000"/>
                 <w:sz w:val="21"/>
                 <w:szCs w:val="21"/>
               </w:rPr>
-              <w:t>Pay each ride as you go using cash- no change given</w:t>
+              <w:t>Written list of requirements for the app</w:t>
             </w:r>
           </w:p>
         </w:tc>
@@ -2147,54 +2036,22 @@
               <w:rPr>
                 <w:rStyle w:val="Strong"/>
                 <w:rFonts w:asciiTheme="majorHAnsi" w:eastAsia="SimSun" w:hAnsiTheme="majorHAnsi" w:cs="Helvetica"/>
+                <w:b w:val="0"/>
                 <w:color w:val="000000"/>
                 <w:sz w:val="21"/>
                 <w:szCs w:val="21"/>
-              </w:rPr>
-            </w:pPr>
-          </w:p>
-        </w:tc>
-        <w:tc>
-          <w:tcPr>
-            <w:tcW w:w="2394" w:type="dxa"/>
-          </w:tcPr>
-          <w:p>
-            <w:pPr>
-              <w:rPr>
-                <w:rStyle w:val="Strong"/>
-                <w:rFonts w:asciiTheme="majorHAnsi" w:eastAsia="SimSun" w:hAnsiTheme="majorHAnsi" w:cs="Helvetica"/>
-                <w:color w:val="000000"/>
-                <w:sz w:val="21"/>
-                <w:szCs w:val="21"/>
-              </w:rPr>
-            </w:pPr>
-          </w:p>
-        </w:tc>
-      </w:tr>
-      <w:tr>
-        <w:tc>
-          <w:tcPr>
-            <w:tcW w:w="2394" w:type="dxa"/>
-          </w:tcPr>
-          <w:p>
-            <w:pPr>
-              <w:rPr>
-                <w:rStyle w:val="Strong"/>
-                <w:rFonts w:asciiTheme="majorHAnsi" w:eastAsia="SimSun" w:hAnsiTheme="majorHAnsi" w:cs="Helvetica"/>
-                <w:color w:val="000000"/>
-                <w:sz w:val="22"/>
-                <w:szCs w:val="22"/>
               </w:rPr>
             </w:pPr>
             <w:r>
               <w:rPr>
                 <w:rStyle w:val="Strong"/>
                 <w:rFonts w:asciiTheme="majorHAnsi" w:eastAsia="SimSun" w:hAnsiTheme="majorHAnsi" w:cs="Helvetica"/>
+                <w:b w:val="0"/>
                 <w:color w:val="000000"/>
-                <w:sz w:val="22"/>
-                <w:szCs w:val="22"/>
+                <w:sz w:val="21"/>
+                <w:szCs w:val="21"/>
               </w:rPr>
-              <w:t>Pre-paid tokens</w:t>
+              <w:t>Requested</w:t>
             </w:r>
           </w:p>
         </w:tc>
@@ -2207,48 +2064,7 @@
               <w:rPr>
                 <w:rStyle w:val="Strong"/>
                 <w:rFonts w:asciiTheme="majorHAnsi" w:eastAsia="SimSun" w:hAnsiTheme="majorHAnsi" w:cs="Helvetica"/>
-                <w:color w:val="000000"/>
-                <w:sz w:val="21"/>
-                <w:szCs w:val="21"/>
-              </w:rPr>
-            </w:pPr>
-            <w:r>
-              <w:rPr>
-                <w:rStyle w:val="Strong"/>
-                <w:rFonts w:asciiTheme="majorHAnsi" w:eastAsia="SimSun" w:hAnsiTheme="majorHAnsi" w:cs="Helvetica"/>
-                <w:color w:val="000000"/>
-                <w:sz w:val="21"/>
-                <w:szCs w:val="21"/>
-              </w:rPr>
-              <w:t>Purchase exact change tokens to use per ride</w:t>
-            </w:r>
-          </w:p>
-        </w:tc>
-        <w:tc>
-          <w:tcPr>
-            <w:tcW w:w="2394" w:type="dxa"/>
-          </w:tcPr>
-          <w:p>
-            <w:pPr>
-              <w:rPr>
-                <w:rStyle w:val="Strong"/>
-                <w:rFonts w:asciiTheme="majorHAnsi" w:eastAsia="SimSun" w:hAnsiTheme="majorHAnsi" w:cs="Helvetica"/>
-                <w:color w:val="000000"/>
-                <w:sz w:val="21"/>
-                <w:szCs w:val="21"/>
-              </w:rPr>
-            </w:pPr>
-          </w:p>
-        </w:tc>
-        <w:tc>
-          <w:tcPr>
-            <w:tcW w:w="2394" w:type="dxa"/>
-          </w:tcPr>
-          <w:p>
-            <w:pPr>
-              <w:rPr>
-                <w:rStyle w:val="Strong"/>
-                <w:rFonts w:asciiTheme="majorHAnsi" w:eastAsia="SimSun" w:hAnsiTheme="majorHAnsi" w:cs="Helvetica"/>
+                <w:b w:val="0"/>
                 <w:color w:val="000000"/>
                 <w:sz w:val="21"/>
                 <w:szCs w:val="21"/>
@@ -2260,13 +2076,14 @@
       <w:tr>
         <w:tc>
           <w:tcPr>
-            <w:tcW w:w="2394" w:type="dxa"/>
+            <w:tcW w:w="2344" w:type="dxa"/>
           </w:tcPr>
           <w:p>
             <w:pPr>
               <w:rPr>
                 <w:rStyle w:val="Strong"/>
                 <w:rFonts w:asciiTheme="majorHAnsi" w:eastAsia="SimSun" w:hAnsiTheme="majorHAnsi" w:cs="Helvetica"/>
+                <w:b w:val="0"/>
                 <w:color w:val="000000"/>
                 <w:sz w:val="22"/>
                 <w:szCs w:val="22"/>
@@ -2276,23 +2093,25 @@
               <w:rPr>
                 <w:rStyle w:val="Strong"/>
                 <w:rFonts w:asciiTheme="majorHAnsi" w:eastAsia="SimSun" w:hAnsiTheme="majorHAnsi" w:cs="Helvetica"/>
+                <w:b w:val="0"/>
                 <w:color w:val="000000"/>
                 <w:sz w:val="22"/>
                 <w:szCs w:val="22"/>
               </w:rPr>
-              <w:t>TAP cards</w:t>
+              <w:t>Architecture</w:t>
             </w:r>
           </w:p>
         </w:tc>
         <w:tc>
           <w:tcPr>
-            <w:tcW w:w="2394" w:type="dxa"/>
+            <w:tcW w:w="2329" w:type="dxa"/>
           </w:tcPr>
           <w:p>
             <w:pPr>
               <w:rPr>
                 <w:rStyle w:val="Strong"/>
                 <w:rFonts w:asciiTheme="majorHAnsi" w:eastAsia="SimSun" w:hAnsiTheme="majorHAnsi" w:cs="Helvetica"/>
+                <w:b w:val="0"/>
                 <w:color w:val="000000"/>
                 <w:sz w:val="21"/>
                 <w:szCs w:val="21"/>
@@ -2302,41 +2121,53 @@
               <w:rPr>
                 <w:rStyle w:val="Strong"/>
                 <w:rFonts w:asciiTheme="majorHAnsi" w:eastAsia="SimSun" w:hAnsiTheme="majorHAnsi" w:cs="Helvetica"/>
+                <w:b w:val="0"/>
                 <w:color w:val="000000"/>
                 <w:sz w:val="21"/>
                 <w:szCs w:val="21"/>
               </w:rPr>
-              <w:t>Prepaid plastic cards with a chip that allow you to ad</w:t>
+              <w:t>Structure of the app</w:t>
             </w:r>
-            <w:bookmarkStart w:id="1" w:name="_GoBack"/>
-            <w:bookmarkEnd w:id="1"/>
           </w:p>
         </w:tc>
         <w:tc>
           <w:tcPr>
-            <w:tcW w:w="2394" w:type="dxa"/>
+            <w:tcW w:w="2369" w:type="dxa"/>
           </w:tcPr>
           <w:p>
             <w:pPr>
               <w:rPr>
                 <w:rStyle w:val="Strong"/>
                 <w:rFonts w:asciiTheme="majorHAnsi" w:eastAsia="SimSun" w:hAnsiTheme="majorHAnsi" w:cs="Helvetica"/>
+                <w:b w:val="0"/>
                 <w:color w:val="000000"/>
                 <w:sz w:val="21"/>
                 <w:szCs w:val="21"/>
               </w:rPr>
             </w:pPr>
+            <w:r>
+              <w:rPr>
+                <w:rStyle w:val="Strong"/>
+                <w:rFonts w:asciiTheme="majorHAnsi" w:eastAsia="SimSun" w:hAnsiTheme="majorHAnsi" w:cs="Helvetica"/>
+                <w:b w:val="0"/>
+                <w:color w:val="000000"/>
+                <w:sz w:val="21"/>
+                <w:szCs w:val="21"/>
+              </w:rPr>
+              <w:t>Requested</w:t>
+            </w:r>
           </w:p>
         </w:tc>
         <w:tc>
           <w:tcPr>
-            <w:tcW w:w="2394" w:type="dxa"/>
+            <w:tcW w:w="2308" w:type="dxa"/>
           </w:tcPr>
           <w:p>
             <w:pPr>
               <w:rPr>
                 <w:rStyle w:val="Strong"/>
                 <w:rFonts w:asciiTheme="majorHAnsi" w:eastAsia="SimSun" w:hAnsiTheme="majorHAnsi" w:cs="Helvetica"/>
+                <w:b w:val="0"/>
                 <w:color w:val="000000"/>
                 <w:sz w:val="21"/>
                 <w:szCs w:val="21"/>
@@ -2348,61 +2179,98 @@
       <w:tr>
         <w:tc>
           <w:tcPr>
-            <w:tcW w:w="2394" w:type="dxa"/>
+            <w:tcW w:w="2344" w:type="dxa"/>
           </w:tcPr>
           <w:p>
             <w:pPr>
               <w:rPr>
                 <w:rStyle w:val="Strong"/>
                 <w:rFonts w:asciiTheme="majorHAnsi" w:eastAsia="SimSun" w:hAnsiTheme="majorHAnsi" w:cs="Helvetica"/>
+                <w:b w:val="0"/>
                 <w:color w:val="000000"/>
                 <w:sz w:val="22"/>
                 <w:szCs w:val="22"/>
               </w:rPr>
             </w:pPr>
+            <w:r>
+              <w:rPr>
+                <w:rStyle w:val="Strong"/>
+                <w:rFonts w:asciiTheme="majorHAnsi" w:eastAsia="SimSun" w:hAnsiTheme="majorHAnsi" w:cs="Helvetica"/>
+                <w:b w:val="0"/>
+                <w:color w:val="000000"/>
+                <w:sz w:val="22"/>
+                <w:szCs w:val="22"/>
+              </w:rPr>
+              <w:t>Life-cycle plan</w:t>
+            </w:r>
           </w:p>
         </w:tc>
         <w:tc>
           <w:tcPr>
-            <w:tcW w:w="2394" w:type="dxa"/>
+            <w:tcW w:w="2329" w:type="dxa"/>
           </w:tcPr>
           <w:p>
             <w:pPr>
               <w:rPr>
                 <w:rStyle w:val="Strong"/>
                 <w:rFonts w:asciiTheme="majorHAnsi" w:eastAsia="SimSun" w:hAnsiTheme="majorHAnsi" w:cs="Helvetica"/>
+                <w:b w:val="0"/>
                 <w:color w:val="000000"/>
                 <w:sz w:val="21"/>
                 <w:szCs w:val="21"/>
               </w:rPr>
             </w:pPr>
+            <w:r>
+              <w:rPr>
+                <w:rStyle w:val="Strong"/>
+                <w:rFonts w:asciiTheme="majorHAnsi" w:eastAsia="SimSun" w:hAnsiTheme="majorHAnsi" w:cs="Helvetica"/>
+                <w:b w:val="0"/>
+                <w:color w:val="000000"/>
+                <w:sz w:val="21"/>
+                <w:szCs w:val="21"/>
+              </w:rPr>
+              <w:t xml:space="preserve"> Documentation of release cycle and list of new features</w:t>
+            </w:r>
           </w:p>
         </w:tc>
         <w:tc>
           <w:tcPr>
-            <w:tcW w:w="2394" w:type="dxa"/>
+            <w:tcW w:w="2369" w:type="dxa"/>
           </w:tcPr>
           <w:p>
             <w:pPr>
               <w:rPr>
                 <w:rStyle w:val="Strong"/>
                 <w:rFonts w:asciiTheme="majorHAnsi" w:eastAsia="SimSun" w:hAnsiTheme="majorHAnsi" w:cs="Helvetica"/>
+                <w:b w:val="0"/>
                 <w:color w:val="000000"/>
                 <w:sz w:val="21"/>
                 <w:szCs w:val="21"/>
               </w:rPr>
             </w:pPr>
+            <w:r>
+              <w:rPr>
+                <w:rStyle w:val="Strong"/>
+                <w:rFonts w:asciiTheme="majorHAnsi" w:eastAsia="SimSun" w:hAnsiTheme="majorHAnsi" w:cs="Helvetica"/>
+                <w:b w:val="0"/>
+                <w:color w:val="000000"/>
+                <w:sz w:val="21"/>
+                <w:szCs w:val="21"/>
+              </w:rPr>
+              <w:t>Requested</w:t>
+            </w:r>
           </w:p>
         </w:tc>
         <w:tc>
           <w:tcPr>
-            <w:tcW w:w="2394" w:type="dxa"/>
+            <w:tcW w:w="2308" w:type="dxa"/>
           </w:tcPr>
           <w:p>
             <w:pPr>
               <w:rPr>
                 <w:rStyle w:val="Strong"/>
                 <w:rFonts w:asciiTheme="majorHAnsi" w:eastAsia="SimSun" w:hAnsiTheme="majorHAnsi" w:cs="Helvetica"/>
+                <w:b w:val="0"/>
                 <w:color w:val="000000"/>
                 <w:sz w:val="21"/>
                 <w:szCs w:val="21"/>
@@ -2414,61 +2282,98 @@
       <w:tr>
         <w:tc>
           <w:tcPr>
-            <w:tcW w:w="2394" w:type="dxa"/>
+            <w:tcW w:w="2344" w:type="dxa"/>
           </w:tcPr>
           <w:p>
             <w:pPr>
               <w:rPr>
                 <w:rStyle w:val="Strong"/>
                 <w:rFonts w:asciiTheme="majorHAnsi" w:eastAsia="SimSun" w:hAnsiTheme="majorHAnsi" w:cs="Helvetica"/>
+                <w:b w:val="0"/>
                 <w:color w:val="000000"/>
                 <w:sz w:val="22"/>
                 <w:szCs w:val="22"/>
               </w:rPr>
             </w:pPr>
+            <w:r>
+              <w:rPr>
+                <w:rStyle w:val="Strong"/>
+                <w:rFonts w:asciiTheme="majorHAnsi" w:eastAsia="SimSun" w:hAnsiTheme="majorHAnsi" w:cs="Helvetica"/>
+                <w:b w:val="0"/>
+                <w:color w:val="000000"/>
+                <w:sz w:val="22"/>
+                <w:szCs w:val="22"/>
+              </w:rPr>
+              <w:t xml:space="preserve">Feasibility evidence </w:t>
+            </w:r>
           </w:p>
         </w:tc>
         <w:tc>
           <w:tcPr>
-            <w:tcW w:w="2394" w:type="dxa"/>
+            <w:tcW w:w="2329" w:type="dxa"/>
           </w:tcPr>
           <w:p>
             <w:pPr>
               <w:rPr>
                 <w:rStyle w:val="Strong"/>
                 <w:rFonts w:asciiTheme="majorHAnsi" w:eastAsia="SimSun" w:hAnsiTheme="majorHAnsi" w:cs="Helvetica"/>
+                <w:b w:val="0"/>
                 <w:color w:val="000000"/>
                 <w:sz w:val="21"/>
                 <w:szCs w:val="21"/>
               </w:rPr>
             </w:pPr>
+            <w:r>
+              <w:rPr>
+                <w:rStyle w:val="Strong"/>
+                <w:rFonts w:asciiTheme="majorHAnsi" w:eastAsia="SimSun" w:hAnsiTheme="majorHAnsi" w:cs="Helvetica"/>
+                <w:b w:val="0"/>
+                <w:color w:val="000000"/>
+                <w:sz w:val="21"/>
+                <w:szCs w:val="21"/>
+              </w:rPr>
+              <w:t>Documentation of feasibility of the application and use</w:t>
+            </w:r>
           </w:p>
         </w:tc>
         <w:tc>
           <w:tcPr>
-            <w:tcW w:w="2394" w:type="dxa"/>
+            <w:tcW w:w="2369" w:type="dxa"/>
           </w:tcPr>
           <w:p>
             <w:pPr>
               <w:rPr>
                 <w:rStyle w:val="Strong"/>
                 <w:rFonts w:asciiTheme="majorHAnsi" w:eastAsia="SimSun" w:hAnsiTheme="majorHAnsi" w:cs="Helvetica"/>
+                <w:b w:val="0"/>
                 <w:color w:val="000000"/>
                 <w:sz w:val="21"/>
                 <w:szCs w:val="21"/>
               </w:rPr>
             </w:pPr>
+            <w:r>
+              <w:rPr>
+                <w:rStyle w:val="Strong"/>
+                <w:rFonts w:asciiTheme="majorHAnsi" w:eastAsia="SimSun" w:hAnsiTheme="majorHAnsi" w:cs="Helvetica"/>
+                <w:b w:val="0"/>
+                <w:color w:val="000000"/>
+                <w:sz w:val="21"/>
+                <w:szCs w:val="21"/>
+              </w:rPr>
+              <w:t>Requested</w:t>
+            </w:r>
           </w:p>
         </w:tc>
         <w:tc>
           <w:tcPr>
-            <w:tcW w:w="2394" w:type="dxa"/>
+            <w:tcW w:w="2308" w:type="dxa"/>
           </w:tcPr>
           <w:p>
             <w:pPr>
               <w:rPr>
                 <w:rStyle w:val="Strong"/>
                 <w:rFonts w:asciiTheme="majorHAnsi" w:eastAsia="SimSun" w:hAnsiTheme="majorHAnsi" w:cs="Helvetica"/>
+                <w:b w:val="0"/>
                 <w:color w:val="000000"/>
                 <w:sz w:val="21"/>
                 <w:szCs w:val="21"/>
@@ -2512,6 +2417,7 @@
           <w:rFonts w:asciiTheme="majorHAnsi" w:hAnsiTheme="majorHAnsi"/>
           <w:lang w:val="en-US"/>
         </w:rPr>
+        <w:lastRenderedPageBreak/>
         <w:t>Current Business Workflow</w:t>
       </w:r>
     </w:p>
@@ -2527,51 +2433,13 @@
       </w:pPr>
       <w:r>
         <w:rPr>
-          <w:rFonts w:asciiTheme="majorHAnsi" w:hAnsiTheme="majorHAnsi" w:cs="Helvetica"/>
-          <w:color w:val="000000"/>
-          <w:sz w:val="20"/>
-          <w:szCs w:val="20"/>
-          <w:shd w:val="clear" w:color="auto" w:fill="FFFFFF"/>
+          <w:noProof/>
         </w:rPr>
-        <w:t>&lt;&lt; Sketch the business workflows around the current system by using UML Activity Diagram Notation&gt;&gt;</w:t>
-      </w:r>
-    </w:p>
-    <w:p>
-      <w:pPr>
-        <w:rPr>
-          <w:rFonts w:asciiTheme="majorHAnsi" w:hAnsiTheme="majorHAnsi" w:cs="Helvetica"/>
-          <w:color w:val="000000"/>
-          <w:sz w:val="20"/>
-          <w:szCs w:val="20"/>
-          <w:shd w:val="clear" w:color="auto" w:fill="FFFFFF"/>
-        </w:rPr>
-      </w:pPr>
-    </w:p>
-    <w:p>
-      <w:pPr>
-        <w:rPr>
-          <w:rFonts w:asciiTheme="majorHAnsi" w:hAnsiTheme="majorHAnsi" w:cs="Helvetica"/>
-          <w:color w:val="000000"/>
-          <w:sz w:val="20"/>
-          <w:szCs w:val="20"/>
-          <w:shd w:val="clear" w:color="auto" w:fill="FFFFFF"/>
-        </w:rPr>
-      </w:pPr>
-      <w:r>
-        <w:rPr>
-          <w:rFonts w:asciiTheme="majorHAnsi" w:hAnsiTheme="majorHAnsi" w:cs="Helvetica"/>
-          <w:noProof/>
-          <w:color w:val="000000"/>
-          <w:sz w:val="20"/>
-          <w:szCs w:val="20"/>
-          <w:shd w:val="clear" w:color="auto" w:fill="FFFFFF"/>
-        </w:rPr>
-        <w:lastRenderedPageBreak/>
         <w:drawing>
-          <wp:inline distT="0" distB="0" distL="0" distR="0" wp14:anchorId="0327C414" wp14:editId="2799E5B2">
-            <wp:extent cx="3419953" cy="3134163"/>
-            <wp:effectExtent l="0" t="0" r="9525" b="9525"/>
-            <wp:docPr id="2" name="Picture 2"/>
+          <wp:inline distT="0" distB="0" distL="0" distR="0" wp14:anchorId="460561EA" wp14:editId="578A224D">
+            <wp:extent cx="4438650" cy="4724400"/>
+            <wp:effectExtent l="0" t="0" r="0" b="0"/>
+            <wp:docPr id="4" name="Picture 4"/>
             <wp:cNvGraphicFramePr>
               <a:graphicFrameLocks xmlns:a="http://schemas.openxmlformats.org/drawingml/2006/main" noChangeAspect="1"/>
             </wp:cNvGraphicFramePr>
@@ -2579,17 +2447,11 @@
               <a:graphicData uri="http://schemas.openxmlformats.org/drawingml/2006/picture">
                 <pic:pic xmlns:pic="http://schemas.openxmlformats.org/drawingml/2006/picture">
                   <pic:nvPicPr>
-                    <pic:cNvPr id="0" name="CIR.png"/>
+                    <pic:cNvPr id="1" name=""/>
                     <pic:cNvPicPr/>
                   </pic:nvPicPr>
                   <pic:blipFill>
-                    <a:blip r:embed="rId13">
-                      <a:extLst>
-                        <a:ext uri="{28A0092B-C50C-407E-A947-70E740481C1C}">
-                          <a14:useLocalDpi xmlns:a14="http://schemas.microsoft.com/office/drawing/2010/main" val="0"/>
-                        </a:ext>
-                      </a:extLst>
-                    </a:blip>
+                    <a:blip r:embed="rId13"/>
                     <a:stretch>
                       <a:fillRect/>
                     </a:stretch>
@@ -2597,7 +2459,7 @@
                   <pic:spPr>
                     <a:xfrm>
                       <a:off x="0" y="0"/>
-                      <a:ext cx="3419953" cy="3134163"/>
+                      <a:ext cx="4438650" cy="4724400"/>
                     </a:xfrm>
                     <a:prstGeom prst="rect">
                       <a:avLst/>
@@ -2643,6 +2505,17 @@
         </w:rPr>
       </w:pPr>
     </w:p>
+    <w:p>
+      <w:pPr>
+        <w:rPr>
+          <w:rFonts w:asciiTheme="majorHAnsi" w:hAnsiTheme="majorHAnsi" w:cs="Helvetica"/>
+          <w:color w:val="000000"/>
+          <w:sz w:val="20"/>
+          <w:szCs w:val="20"/>
+          <w:shd w:val="clear" w:color="auto" w:fill="FFFFFF"/>
+        </w:rPr>
+      </w:pPr>
+    </w:p>
     <w:sectPr>
       <w:footerReference w:type="default" r:id="rId14"/>
       <w:pgSz w:w="12240" w:h="15840"/>
@@ -2654,381 +2527,6 @@
     </w:sectPr>
   </w:body>
 </w:document>
-</file>
-
-<file path=word/comments.xml><?xml version="1.0" encoding="utf-8"?>
-<w:comments xmlns:wpc="http://schemas.microsoft.com/office/word/2010/wordprocessingCanvas" xmlns:mc="http://schemas.openxmlformats.org/markup-compatibility/2006" xmlns:o="urn:schemas-microsoft-com:office:office" xmlns:r="http://schemas.openxmlformats.org/officeDocument/2006/relationships" xmlns:m="http://schemas.openxmlformats.org/officeDocument/2006/math" xmlns:v="urn:schemas-microsoft-com:vml" xmlns:wp14="http://schemas.microsoft.com/office/word/2010/wordprocessingDrawing" xmlns:wp="http://schemas.openxmlformats.org/drawingml/2006/wordprocessingDrawing" xmlns:w10="urn:schemas-microsoft-com:office:word" xmlns:w="http://schemas.openxmlformats.org/wordprocessingml/2006/main" xmlns:w14="http://schemas.microsoft.com/office/word/2010/wordml" xmlns:w15="http://schemas.microsoft.com/office/word/2012/wordml" xmlns:wpg="http://schemas.microsoft.com/office/word/2010/wordprocessingGroup" xmlns:wpi="http://schemas.microsoft.com/office/word/2010/wordprocessingInk" xmlns:wne="http://schemas.microsoft.com/office/word/2006/wordml" xmlns:wps="http://schemas.microsoft.com/office/word/2010/wordprocessingShape" mc:Ignorable="w14 w15 wp14">
-  <w:comment w:id="0" w:author="Lizz Brooks" w:date="2013-09-12T14:17:00Z" w:initials="LB">
-    <w:p>
-      <w:pPr>
-        <w:numPr>
-          <w:ilvl w:val="0"/>
-          <w:numId w:val="2"/>
-        </w:numPr>
-        <w:shd w:val="clear" w:color="auto" w:fill="FFFFFF"/>
-        <w:spacing w:before="100" w:beforeAutospacing="1" w:after="100" w:afterAutospacing="1"/>
-        <w:ind w:left="450"/>
-        <w:rPr>
-          <w:rFonts w:ascii="Arial" w:hAnsi="Arial" w:cs="Arial"/>
-          <w:color w:val="000000"/>
-          <w:sz w:val="20"/>
-          <w:szCs w:val="20"/>
-        </w:rPr>
-      </w:pPr>
-      <w:r>
-        <w:rPr>
-          <w:rStyle w:val="CommentReference"/>
-        </w:rPr>
-        <w:annotationRef/>
-      </w:r>
-      <w:r>
-        <w:t>Positions needed:</w:t>
-      </w:r>
-      <w:r>
-        <w:br/>
-      </w:r>
-      <w:hyperlink r:id="rId1" w:history="1">
-        <w:r>
-          <w:rPr>
-            <w:rStyle w:val="Hyperlink"/>
-            <w:rFonts w:eastAsia="SimSun" w:cs="Arial"/>
-            <w:color w:val="003399"/>
-            <w:sz w:val="20"/>
-          </w:rPr>
-          <w:t>Builder</w:t>
-        </w:r>
-      </w:hyperlink>
-      <w:r>
-        <w:rPr>
-          <w:rFonts w:ascii="Arial" w:hAnsi="Arial" w:cs="Arial"/>
-          <w:color w:val="000000"/>
-          <w:sz w:val="20"/>
-          <w:szCs w:val="20"/>
-        </w:rPr>
-        <w:t> </w:t>
-      </w:r>
-    </w:p>
-    <w:p>
-      <w:pPr>
-        <w:numPr>
-          <w:ilvl w:val="0"/>
-          <w:numId w:val="2"/>
-        </w:numPr>
-        <w:shd w:val="clear" w:color="auto" w:fill="FFFFFF"/>
-        <w:spacing w:before="100" w:beforeAutospacing="1" w:after="100" w:afterAutospacing="1"/>
-        <w:ind w:left="450"/>
-        <w:rPr>
-          <w:rFonts w:ascii="Arial" w:hAnsi="Arial" w:cs="Arial"/>
-          <w:color w:val="000000"/>
-          <w:sz w:val="20"/>
-          <w:szCs w:val="20"/>
-        </w:rPr>
-      </w:pPr>
-      <w:hyperlink r:id="rId2" w:history="1">
-        <w:r>
-          <w:rPr>
-            <w:rStyle w:val="Hyperlink"/>
-            <w:rFonts w:eastAsia="SimSun" w:cs="Arial"/>
-            <w:color w:val="003399"/>
-            <w:sz w:val="20"/>
-          </w:rPr>
-          <w:t>Implementation Team</w:t>
-        </w:r>
-      </w:hyperlink>
-    </w:p>
-    <w:p>
-      <w:pPr>
-        <w:numPr>
-          <w:ilvl w:val="0"/>
-          <w:numId w:val="2"/>
-        </w:numPr>
-        <w:shd w:val="clear" w:color="auto" w:fill="FFFFFF"/>
-        <w:spacing w:before="100" w:beforeAutospacing="1" w:after="100" w:afterAutospacing="1"/>
-        <w:ind w:left="450"/>
-        <w:rPr>
-          <w:rFonts w:ascii="Arial" w:hAnsi="Arial" w:cs="Arial"/>
-          <w:color w:val="000000"/>
-          <w:sz w:val="20"/>
-          <w:szCs w:val="20"/>
-        </w:rPr>
-      </w:pPr>
-      <w:hyperlink r:id="rId3" w:history="1">
-        <w:r>
-          <w:rPr>
-            <w:rStyle w:val="Hyperlink"/>
-            <w:rFonts w:eastAsia="SimSun" w:cs="Arial"/>
-            <w:color w:val="003399"/>
-            <w:sz w:val="20"/>
-          </w:rPr>
-          <w:t>Project Manager</w:t>
-        </w:r>
-      </w:hyperlink>
-    </w:p>
-    <w:p>
-      <w:pPr>
-        <w:numPr>
-          <w:ilvl w:val="0"/>
-          <w:numId w:val="2"/>
-        </w:numPr>
-        <w:shd w:val="clear" w:color="auto" w:fill="FFFFFF"/>
-        <w:spacing w:before="100" w:beforeAutospacing="1" w:after="100" w:afterAutospacing="1"/>
-        <w:ind w:left="450"/>
-        <w:rPr>
-          <w:rFonts w:ascii="Arial" w:hAnsi="Arial" w:cs="Arial"/>
-          <w:color w:val="000000"/>
-          <w:sz w:val="20"/>
-          <w:szCs w:val="20"/>
-        </w:rPr>
-      </w:pPr>
-      <w:hyperlink r:id="rId4" w:history="1">
-        <w:r>
-          <w:rPr>
-            <w:rStyle w:val="Hyperlink"/>
-            <w:rFonts w:eastAsia="SimSun" w:cs="Arial"/>
-            <w:color w:val="003399"/>
-            <w:sz w:val="20"/>
-          </w:rPr>
-          <w:t>Operational Concept Engineer</w:t>
-        </w:r>
-      </w:hyperlink>
-    </w:p>
-    <w:p>
-      <w:pPr>
-        <w:numPr>
-          <w:ilvl w:val="0"/>
-          <w:numId w:val="2"/>
-        </w:numPr>
-        <w:shd w:val="clear" w:color="auto" w:fill="FFFFFF"/>
-        <w:spacing w:before="100" w:beforeAutospacing="1" w:after="100" w:afterAutospacing="1"/>
-        <w:ind w:left="450"/>
-        <w:rPr>
-          <w:rFonts w:ascii="Arial" w:hAnsi="Arial" w:cs="Arial"/>
-          <w:color w:val="000000"/>
-          <w:sz w:val="20"/>
-          <w:szCs w:val="20"/>
-        </w:rPr>
-      </w:pPr>
-      <w:hyperlink r:id="rId5" w:history="1">
-        <w:r>
-          <w:rPr>
-            <w:rStyle w:val="Hyperlink"/>
-            <w:rFonts w:eastAsia="SimSun" w:cs="Arial"/>
-            <w:color w:val="003399"/>
-            <w:sz w:val="20"/>
-          </w:rPr>
-          <w:t>Prototyper</w:t>
-        </w:r>
-      </w:hyperlink>
-    </w:p>
-    <w:p>
-      <w:pPr>
-        <w:numPr>
-          <w:ilvl w:val="0"/>
-          <w:numId w:val="2"/>
-        </w:numPr>
-        <w:shd w:val="clear" w:color="auto" w:fill="FFFFFF"/>
-        <w:spacing w:before="100" w:beforeAutospacing="1" w:after="100" w:afterAutospacing="1"/>
-        <w:ind w:left="450"/>
-        <w:rPr>
-          <w:rFonts w:ascii="Arial" w:hAnsi="Arial" w:cs="Arial"/>
-          <w:color w:val="000000"/>
-          <w:sz w:val="20"/>
-          <w:szCs w:val="20"/>
-        </w:rPr>
-      </w:pPr>
-      <w:hyperlink r:id="rId6" w:history="1">
-        <w:r>
-          <w:rPr>
-            <w:rStyle w:val="Hyperlink"/>
-            <w:rFonts w:eastAsia="SimSun" w:cs="Arial"/>
-            <w:color w:val="003399"/>
-            <w:sz w:val="20"/>
-          </w:rPr>
-          <w:t>Requirements Engineer</w:t>
-        </w:r>
-      </w:hyperlink>
-    </w:p>
-    <w:p>
-      <w:pPr>
-        <w:numPr>
-          <w:ilvl w:val="0"/>
-          <w:numId w:val="2"/>
-        </w:numPr>
-        <w:shd w:val="clear" w:color="auto" w:fill="FFFFFF"/>
-        <w:spacing w:before="100" w:beforeAutospacing="1" w:after="100" w:afterAutospacing="1"/>
-        <w:ind w:left="450"/>
-        <w:rPr>
-          <w:rFonts w:ascii="Arial" w:hAnsi="Arial" w:cs="Arial"/>
-          <w:color w:val="000000"/>
-          <w:sz w:val="20"/>
-          <w:szCs w:val="20"/>
-        </w:rPr>
-      </w:pPr>
-      <w:hyperlink r:id="rId7" w:history="1">
-        <w:r>
-          <w:rPr>
-            <w:rStyle w:val="Hyperlink"/>
-            <w:rFonts w:eastAsia="SimSun" w:cs="Arial"/>
-            <w:color w:val="003399"/>
-            <w:sz w:val="20"/>
-          </w:rPr>
-          <w:t>System Architect</w:t>
-        </w:r>
-      </w:hyperlink>
-    </w:p>
-    <w:p>
-      <w:pPr>
-        <w:numPr>
-          <w:ilvl w:val="0"/>
-          <w:numId w:val="2"/>
-        </w:numPr>
-        <w:shd w:val="clear" w:color="auto" w:fill="FFFFFF"/>
-        <w:spacing w:before="100" w:beforeAutospacing="1" w:after="100" w:afterAutospacing="1"/>
-        <w:ind w:left="450"/>
-        <w:rPr>
-          <w:rFonts w:ascii="Arial" w:hAnsi="Arial" w:cs="Arial"/>
-          <w:color w:val="000000"/>
-          <w:sz w:val="20"/>
-          <w:szCs w:val="20"/>
-        </w:rPr>
-      </w:pPr>
-      <w:hyperlink r:id="rId8" w:history="1">
-        <w:r>
-          <w:rPr>
-            <w:rStyle w:val="Hyperlink"/>
-            <w:rFonts w:eastAsia="SimSun" w:cs="Arial"/>
-            <w:color w:val="003399"/>
-            <w:sz w:val="20"/>
-          </w:rPr>
-          <w:t>UML Modeler</w:t>
-        </w:r>
-      </w:hyperlink>
-    </w:p>
-    <w:p>
-      <w:pPr>
-        <w:numPr>
-          <w:ilvl w:val="0"/>
-          <w:numId w:val="2"/>
-        </w:numPr>
-        <w:shd w:val="clear" w:color="auto" w:fill="FFFFFF"/>
-        <w:spacing w:before="100" w:beforeAutospacing="1" w:after="100" w:afterAutospacing="1"/>
-        <w:ind w:left="450"/>
-        <w:rPr>
-          <w:rFonts w:ascii="Arial" w:hAnsi="Arial" w:cs="Arial"/>
-          <w:color w:val="000000"/>
-          <w:sz w:val="20"/>
-          <w:szCs w:val="20"/>
-        </w:rPr>
-      </w:pPr>
-      <w:hyperlink r:id="rId9" w:history="1">
-        <w:r>
-          <w:rPr>
-            <w:rStyle w:val="Hyperlink"/>
-            <w:rFonts w:eastAsia="SimSun" w:cs="Arial"/>
-            <w:color w:val="003399"/>
-            <w:sz w:val="20"/>
-          </w:rPr>
-          <w:t>Life Cycle Planner</w:t>
-        </w:r>
-      </w:hyperlink>
-    </w:p>
-    <w:p>
-      <w:pPr>
-        <w:numPr>
-          <w:ilvl w:val="0"/>
-          <w:numId w:val="2"/>
-        </w:numPr>
-        <w:shd w:val="clear" w:color="auto" w:fill="FFFFFF"/>
-        <w:spacing w:before="100" w:beforeAutospacing="1" w:after="100" w:afterAutospacing="1"/>
-        <w:ind w:left="450"/>
-        <w:rPr>
-          <w:rFonts w:ascii="Arial" w:hAnsi="Arial" w:cs="Arial"/>
-          <w:color w:val="000000"/>
-          <w:sz w:val="20"/>
-          <w:szCs w:val="20"/>
-        </w:rPr>
-      </w:pPr>
-      <w:hyperlink r:id="rId10" w:history="1">
-        <w:r>
-          <w:rPr>
-            <w:rStyle w:val="Hyperlink"/>
-            <w:rFonts w:eastAsia="SimSun" w:cs="Arial"/>
-            <w:color w:val="003399"/>
-            <w:sz w:val="20"/>
-          </w:rPr>
-          <w:t>Feasibility Analyst</w:t>
-        </w:r>
-      </w:hyperlink>
-    </w:p>
-    <w:p>
-      <w:pPr>
-        <w:numPr>
-          <w:ilvl w:val="0"/>
-          <w:numId w:val="2"/>
-        </w:numPr>
-        <w:shd w:val="clear" w:color="auto" w:fill="FFFFFF"/>
-        <w:spacing w:before="100" w:beforeAutospacing="1" w:after="100" w:afterAutospacing="1"/>
-        <w:ind w:left="450"/>
-        <w:rPr>
-          <w:rFonts w:ascii="Arial" w:hAnsi="Arial" w:cs="Arial"/>
-          <w:color w:val="000000"/>
-          <w:sz w:val="20"/>
-          <w:szCs w:val="20"/>
-        </w:rPr>
-      </w:pPr>
-      <w:hyperlink r:id="rId11" w:history="1">
-        <w:r>
-          <w:rPr>
-            <w:rStyle w:val="Hyperlink"/>
-            <w:rFonts w:eastAsia="SimSun" w:cs="Arial"/>
-            <w:color w:val="003399"/>
-            <w:sz w:val="20"/>
-          </w:rPr>
-          <w:t>Quality Focal Point</w:t>
-        </w:r>
-      </w:hyperlink>
-    </w:p>
-    <w:p>
-      <w:pPr>
-        <w:numPr>
-          <w:ilvl w:val="0"/>
-          <w:numId w:val="2"/>
-        </w:numPr>
-        <w:shd w:val="clear" w:color="auto" w:fill="FFFFFF"/>
-        <w:spacing w:before="100" w:beforeAutospacing="1" w:after="100" w:afterAutospacing="1"/>
-        <w:ind w:left="450"/>
-        <w:rPr>
-          <w:rFonts w:ascii="Arial" w:hAnsi="Arial" w:cs="Arial"/>
-          <w:color w:val="000000"/>
-          <w:sz w:val="20"/>
-          <w:szCs w:val="20"/>
-        </w:rPr>
-      </w:pPr>
-      <w:hyperlink r:id="rId12" w:history="1">
-        <w:r>
-          <w:rPr>
-            <w:rStyle w:val="Hyperlink"/>
-            <w:rFonts w:eastAsia="SimSun" w:cs="Arial"/>
-            <w:color w:val="003399"/>
-            <w:sz w:val="20"/>
-          </w:rPr>
-          <w:t>IIV&amp;V</w:t>
-        </w:r>
-      </w:hyperlink>
-    </w:p>
-    <w:p>
-      <w:pPr>
-        <w:pStyle w:val="CommentText"/>
-      </w:pPr>
-    </w:p>
-  </w:comment>
-</w:comments>
-</file>
-
-<file path=word/commentsExtended.xml><?xml version="1.0" encoding="utf-8"?>
-<w15:commentsEx xmlns:wpc="http://schemas.microsoft.com/office/word/2010/wordprocessingCanvas" xmlns:mc="http://schemas.openxmlformats.org/markup-compatibility/2006" xmlns:o="urn:schemas-microsoft-com:office:office" xmlns:r="http://schemas.openxmlformats.org/officeDocument/2006/relationships" xmlns:m="http://schemas.openxmlformats.org/officeDocument/2006/math" xmlns:v="urn:schemas-microsoft-com:vml" xmlns:wp14="http://schemas.microsoft.com/office/word/2010/wordprocessingDrawing" xmlns:wp="http://schemas.openxmlformats.org/drawingml/2006/wordprocessingDrawing" xmlns:w10="urn:schemas-microsoft-com:office:word" xmlns:w="http://schemas.openxmlformats.org/wordprocessingml/2006/main" xmlns:w14="http://schemas.microsoft.com/office/word/2010/wordml" xmlns:w15="http://schemas.microsoft.com/office/word/2012/wordml" xmlns:wpg="http://schemas.microsoft.com/office/word/2010/wordprocessingGroup" xmlns:wpi="http://schemas.microsoft.com/office/word/2010/wordprocessingInk" xmlns:wne="http://schemas.microsoft.com/office/word/2006/wordml" xmlns:wps="http://schemas.microsoft.com/office/word/2010/wordprocessingShape" mc:Ignorable="w14 w15 wp14">
-  <w15:commentEx w15:paraId="1DF15AFF" w15:done="0"/>
-</w15:commentsEx>
 </file>
 
 <file path=word/endnotes.xml><?xml version="1.0" encoding="utf-8"?>
@@ -3429,14 +2927,6 @@
 </w:numbering>
 </file>
 
-<file path=word/people.xml><?xml version="1.0" encoding="utf-8"?>
-<w15:people xmlns:wpc="http://schemas.microsoft.com/office/word/2010/wordprocessingCanvas" xmlns:mc="http://schemas.openxmlformats.org/markup-compatibility/2006" xmlns:o="urn:schemas-microsoft-com:office:office" xmlns:r="http://schemas.openxmlformats.org/officeDocument/2006/relationships" xmlns:m="http://schemas.openxmlformats.org/officeDocument/2006/math" xmlns:v="urn:schemas-microsoft-com:vml" xmlns:wp14="http://schemas.microsoft.com/office/word/2010/wordprocessingDrawing" xmlns:wp="http://schemas.openxmlformats.org/drawingml/2006/wordprocessingDrawing" xmlns:w10="urn:schemas-microsoft-com:office:word" xmlns:w="http://schemas.openxmlformats.org/wordprocessingml/2006/main" xmlns:w14="http://schemas.microsoft.com/office/word/2010/wordml" xmlns:w15="http://schemas.microsoft.com/office/word/2012/wordml" xmlns:wpg="http://schemas.microsoft.com/office/word/2010/wordprocessingGroup" xmlns:wpi="http://schemas.microsoft.com/office/word/2010/wordprocessingInk" xmlns:wne="http://schemas.microsoft.com/office/word/2006/wordml" xmlns:wps="http://schemas.microsoft.com/office/word/2010/wordprocessingShape" mc:Ignorable="w14 w15 wp14">
-  <w15:person w15:author="Lizz Brooks">
-    <w15:presenceInfo w15:providerId="None" w15:userId="Lizz Brooks"/>
-  </w15:person>
-</w15:people>
-</file>
-
 <file path=word/styles.xml><?xml version="1.0" encoding="utf-8"?>
 <w:styles xmlns:mc="http://schemas.openxmlformats.org/markup-compatibility/2006" xmlns:r="http://schemas.openxmlformats.org/officeDocument/2006/relationships" xmlns:w="http://schemas.openxmlformats.org/wordprocessingml/2006/main" xmlns:w14="http://schemas.microsoft.com/office/word/2010/wordml" xmlns:w15="http://schemas.microsoft.com/office/word/2012/wordml" mc:Ignorable="w14 w15">
   <w:docDefaults>
@@ -4608,8 +4098,9 @@
     <w:panose1 w:val="02010600030101010101"/>
     <w:charset w:val="86"/>
     <w:family w:val="auto"/>
+    <w:notTrueType/>
     <w:pitch w:val="variable"/>
-    <w:sig w:usb0="00000003" w:usb1="288F0000" w:usb2="00000016" w:usb3="00000000" w:csb0="00040001" w:csb1="00000000"/>
+    <w:sig w:usb0="00000001" w:usb1="080E0000" w:usb2="00000010" w:usb3="00000000" w:csb0="00040000" w:csb1="00000000"/>
   </w:font>
   <w:font w:name="Tahoma">
     <w:panose1 w:val="020B0604030504040204"/>
@@ -4652,8 +4143,9 @@
     <w:panose1 w:val="020B0604020202020204"/>
     <w:charset w:val="00"/>
     <w:family w:val="swiss"/>
+    <w:notTrueType/>
     <w:pitch w:val="variable"/>
-    <w:sig w:usb0="E0002AFF" w:usb1="C0007843" w:usb2="00000009" w:usb3="00000000" w:csb0="000001FF" w:csb1="00000000"/>
+    <w:sig w:usb0="00000003" w:usb1="00000000" w:usb2="00000000" w:usb3="00000000" w:csb0="00000001" w:csb1="00000000"/>
   </w:font>
   <w:font w:name="Calibri Light">
     <w:panose1 w:val="020F0302020204030204"/>
@@ -4681,7 +4173,9 @@
   <w:rsids>
     <w:rsidRoot w:val="00952EE1"/>
     <w:rsid w:val="002D7FA1"/>
+    <w:rsid w:val="00912C54"/>
     <w:rsid w:val="00952EE1"/>
+    <w:rsid w:val="00F52E75"/>
   </w:rsids>
   <m:mathPr>
     <m:mathFont m:val="Cambria Math"/>
@@ -5518,7 +5012,7 @@
 </file>
 
 <file path=customXml/itemProps2.xml><?xml version="1.0" encoding="utf-8"?>
-<ds:datastoreItem xmlns:ds="http://schemas.openxmlformats.org/officeDocument/2006/customXml" ds:itemID="{9D90841C-1CAF-499F-BEC1-2A18C401E75C}">
+<ds:datastoreItem xmlns:ds="http://schemas.openxmlformats.org/officeDocument/2006/customXml" ds:itemID="{F6A5DB9D-DC87-41FE-AA8C-9BDE8DBE7E4B}">
   <ds:schemaRefs>
     <ds:schemaRef ds:uri="http://schemas.openxmlformats.org/officeDocument/2006/bibliography"/>
   </ds:schemaRefs>

</xml_diff>